<commit_message>
docs: Project worksheet improvements
Minor tweaks and improvements to Smart Classroom,
based on feedback from Code Clubs.

Signed-off-by: Dale Lane <dale.lane@uk.ibm.com>
</commit_message>
<xml_diff>
--- a/project-worksheets/msword/worksheet-smartclassroom-tryitnow.docx
+++ b/project-worksheets/msword/worksheet-smartclassroom-tryitnow.docx
@@ -715,6 +715,80 @@
       </w:pPr>
       <w:r>
         <w:rPr>
+          <w:noProof/>
+          <w:sz w:val="32"/>
+          <w:lang w:eastAsia="en-GB"/>
+        </w:rPr>
+        <mc:AlternateContent>
+          <mc:Choice Requires="wps">
+            <w:drawing>
+              <wp:anchor distT="0" distB="0" distL="114300" distR="114300" simplePos="0" relativeHeight="251680768" behindDoc="0" locked="0" layoutInCell="1" allowOverlap="1" wp14:anchorId="116F87B9" wp14:editId="5AC010E2">
+                <wp:simplePos x="0" y="0"/>
+                <wp:positionH relativeFrom="column">
+                  <wp:posOffset>2705952</wp:posOffset>
+                </wp:positionH>
+                <wp:positionV relativeFrom="paragraph">
+                  <wp:posOffset>1540863</wp:posOffset>
+                </wp:positionV>
+                <wp:extent cx="2754775" cy="819254"/>
+                <wp:effectExtent l="25400" t="38100" r="26670" b="95250"/>
+                <wp:wrapNone/>
+                <wp:docPr id="4" name="Straight Connector 4"/>
+                <wp:cNvGraphicFramePr/>
+                <a:graphic xmlns:a="http://schemas.openxmlformats.org/drawingml/2006/main">
+                  <a:graphicData uri="http://schemas.microsoft.com/office/word/2010/wordprocessingShape">
+                    <wps:wsp>
+                      <wps:cNvCnPr/>
+                      <wps:spPr>
+                        <a:xfrm flipV="1">
+                          <a:off x="0" y="0"/>
+                          <a:ext cx="2754775" cy="819254"/>
+                        </a:xfrm>
+                        <a:prstGeom prst="line">
+                          <a:avLst/>
+                        </a:prstGeom>
+                        <a:ln w="88900">
+                          <a:headEnd type="triangle"/>
+                        </a:ln>
+                      </wps:spPr>
+                      <wps:style>
+                        <a:lnRef idx="1">
+                          <a:schemeClr val="accent1"/>
+                        </a:lnRef>
+                        <a:fillRef idx="0">
+                          <a:schemeClr val="accent1"/>
+                        </a:fillRef>
+                        <a:effectRef idx="0">
+                          <a:schemeClr val="accent1"/>
+                        </a:effectRef>
+                        <a:fontRef idx="minor">
+                          <a:schemeClr val="tx1"/>
+                        </a:fontRef>
+                      </wps:style>
+                      <wps:bodyPr/>
+                    </wps:wsp>
+                  </a:graphicData>
+                </a:graphic>
+                <wp14:sizeRelH relativeFrom="margin">
+                  <wp14:pctWidth>0</wp14:pctWidth>
+                </wp14:sizeRelH>
+                <wp14:sizeRelV relativeFrom="margin">
+                  <wp14:pctHeight>0</wp14:pctHeight>
+                </wp14:sizeRelV>
+              </wp:anchor>
+            </w:drawing>
+          </mc:Choice>
+          <mc:Fallback>
+            <w:pict>
+              <v:line w14:anchorId="13F1C50C" id="Straight Connector 4" o:spid="_x0000_s1026" style="position:absolute;flip:y;z-index:251680768;visibility:visible;mso-wrap-style:square;mso-width-percent:0;mso-height-percent:0;mso-wrap-distance-left:9pt;mso-wrap-distance-top:0;mso-wrap-distance-right:9pt;mso-wrap-distance-bottom:0;mso-position-horizontal:absolute;mso-position-horizontal-relative:text;mso-position-vertical:absolute;mso-position-vertical-relative:text;mso-width-percent:0;mso-height-percent:0;mso-width-relative:margin;mso-height-relative:margin" from="213.05pt,121.35pt" to="429.95pt,185.85pt" o:gfxdata="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" strokecolor="#4472c4 [3204]" strokeweight="7pt">
+                <v:stroke startarrow="block" joinstyle="miter"/>
+              </v:line>
+            </w:pict>
+          </mc:Fallback>
+        </mc:AlternateContent>
+      </w:r>
+      <w:r>
+        <w:rPr>
           <w:sz w:val="32"/>
         </w:rPr>
         <w:t>You should see “</w:t>
@@ -819,9 +893,83 @@
       </w:pPr>
       <w:r>
         <w:rPr>
-          <w:sz w:val="32"/>
+          <w:noProof/>
+          <w:sz w:val="32"/>
+          <w:lang w:eastAsia="en-GB"/>
         </w:rPr>
         <w:lastRenderedPageBreak/>
+        <mc:AlternateContent>
+          <mc:Choice Requires="wps">
+            <w:drawing>
+              <wp:anchor distT="0" distB="0" distL="114300" distR="114300" simplePos="0" relativeHeight="251682816" behindDoc="0" locked="0" layoutInCell="1" allowOverlap="1" wp14:anchorId="25BE5B18" wp14:editId="4CB43904">
+                <wp:simplePos x="0" y="0"/>
+                <wp:positionH relativeFrom="column">
+                  <wp:posOffset>2057770</wp:posOffset>
+                </wp:positionH>
+                <wp:positionV relativeFrom="paragraph">
+                  <wp:posOffset>1033515</wp:posOffset>
+                </wp:positionV>
+                <wp:extent cx="3229336" cy="1284122"/>
+                <wp:effectExtent l="25400" t="38100" r="22225" b="62230"/>
+                <wp:wrapNone/>
+                <wp:docPr id="9" name="Straight Connector 9"/>
+                <wp:cNvGraphicFramePr/>
+                <a:graphic xmlns:a="http://schemas.openxmlformats.org/drawingml/2006/main">
+                  <a:graphicData uri="http://schemas.microsoft.com/office/word/2010/wordprocessingShape">
+                    <wps:wsp>
+                      <wps:cNvCnPr/>
+                      <wps:spPr>
+                        <a:xfrm flipV="1">
+                          <a:off x="0" y="0"/>
+                          <a:ext cx="3229336" cy="1284122"/>
+                        </a:xfrm>
+                        <a:prstGeom prst="line">
+                          <a:avLst/>
+                        </a:prstGeom>
+                        <a:ln w="88900">
+                          <a:headEnd type="triangle"/>
+                        </a:ln>
+                      </wps:spPr>
+                      <wps:style>
+                        <a:lnRef idx="1">
+                          <a:schemeClr val="accent1"/>
+                        </a:lnRef>
+                        <a:fillRef idx="0">
+                          <a:schemeClr val="accent1"/>
+                        </a:fillRef>
+                        <a:effectRef idx="0">
+                          <a:schemeClr val="accent1"/>
+                        </a:effectRef>
+                        <a:fontRef idx="minor">
+                          <a:schemeClr val="tx1"/>
+                        </a:fontRef>
+                      </wps:style>
+                      <wps:bodyPr/>
+                    </wps:wsp>
+                  </a:graphicData>
+                </a:graphic>
+                <wp14:sizeRelH relativeFrom="margin">
+                  <wp14:pctWidth>0</wp14:pctWidth>
+                </wp14:sizeRelH>
+                <wp14:sizeRelV relativeFrom="margin">
+                  <wp14:pctHeight>0</wp14:pctHeight>
+                </wp14:sizeRelV>
+              </wp:anchor>
+            </w:drawing>
+          </mc:Choice>
+          <mc:Fallback>
+            <w:pict>
+              <v:line w14:anchorId="7A552A93" id="Straight Connector 9" o:spid="_x0000_s1026" style="position:absolute;flip:y;z-index:251682816;visibility:visible;mso-wrap-style:square;mso-width-percent:0;mso-height-percent:0;mso-wrap-distance-left:9pt;mso-wrap-distance-top:0;mso-wrap-distance-right:9pt;mso-wrap-distance-bottom:0;mso-position-horizontal:absolute;mso-position-horizontal-relative:text;mso-position-vertical:absolute;mso-position-vertical-relative:text;mso-width-percent:0;mso-height-percent:0;mso-width-relative:margin;mso-height-relative:margin" from="162.05pt,81.4pt" to="416.35pt,182.5pt" o:gfxdata="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" strokecolor="#4472c4 [3204]" strokeweight="7pt">
+                <v:stroke startarrow="block" joinstyle="miter"/>
+              </v:line>
+            </w:pict>
+          </mc:Fallback>
+        </mc:AlternateContent>
+      </w:r>
+      <w:r>
+        <w:rPr>
+          <w:sz w:val="32"/>
+        </w:rPr>
         <w:t>W</w:t>
       </w:r>
       <w:r>
@@ -945,12 +1093,6 @@
           <w:sz w:val="32"/>
         </w:rPr>
       </w:pPr>
-      <w:r>
-        <w:rPr>
-          <w:sz w:val="32"/>
-        </w:rPr>
-        <w:br/>
-      </w:r>
     </w:p>
     <w:p>
       <w:pPr>
@@ -965,992 +1107,6 @@
       </w:pPr>
       <w:r>
         <w:rPr>
-          <w:sz w:val="32"/>
-        </w:rPr>
-        <w:t xml:space="preserve">Click on </w:t>
-      </w:r>
-      <w:r>
-        <w:rPr>
-          <w:b/>
-          <w:sz w:val="32"/>
-        </w:rPr>
-        <w:t>“+ Add new label</w:t>
-      </w:r>
-      <w:r>
-        <w:rPr>
-          <w:sz w:val="32"/>
-        </w:rPr>
-        <w:t>” and call it “</w:t>
-      </w:r>
-      <w:r>
-        <w:rPr>
-          <w:sz w:val="32"/>
-        </w:rPr>
-        <w:t>fan on</w:t>
-      </w:r>
-      <w:r>
-        <w:rPr>
-          <w:sz w:val="32"/>
-        </w:rPr>
-        <w:t xml:space="preserve">”. </w:t>
-      </w:r>
-      <w:r>
-        <w:rPr>
-          <w:sz w:val="32"/>
-        </w:rPr>
-        <w:br/>
-        <w:t>Do that again, and create a second bucket called “</w:t>
-      </w:r>
-      <w:r>
-        <w:rPr>
-          <w:sz w:val="32"/>
-        </w:rPr>
-        <w:t>fan off</w:t>
-      </w:r>
-      <w:r>
-        <w:rPr>
-          <w:sz w:val="32"/>
-        </w:rPr>
-        <w:t>”.</w:t>
-      </w:r>
-      <w:r>
-        <w:rPr>
-          <w:sz w:val="32"/>
-        </w:rPr>
-        <w:br/>
-        <w:t>Do that again, and create a third bucket called “lamp on”.</w:t>
-      </w:r>
-      <w:r>
-        <w:rPr>
-          <w:sz w:val="32"/>
-        </w:rPr>
-        <w:br/>
-        <w:t>Do that again, and create a fourth bucket called “lamp off”.</w:t>
-      </w:r>
-      <w:r>
-        <w:rPr>
-          <w:sz w:val="32"/>
-        </w:rPr>
-        <w:br/>
-      </w:r>
-      <w:r>
-        <w:rPr>
-          <w:noProof/>
-          <w:sz w:val="32"/>
-          <w:lang w:eastAsia="en-GB"/>
-        </w:rPr>
-        <w:drawing>
-          <wp:inline distT="0" distB="0" distL="0" distR="0" wp14:anchorId="2487590B" wp14:editId="4CE778EA">
-            <wp:extent cx="5724144" cy="3160170"/>
-            <wp:effectExtent l="25400" t="25400" r="16510" b="15240"/>
-            <wp:docPr id="42" name="Picture 42"/>
-            <wp:cNvGraphicFramePr>
-              <a:graphicFrameLocks xmlns:a="http://schemas.openxmlformats.org/drawingml/2006/main" noChangeAspect="1"/>
-            </wp:cNvGraphicFramePr>
-            <a:graphic xmlns:a="http://schemas.openxmlformats.org/drawingml/2006/main">
-              <a:graphicData uri="http://schemas.openxmlformats.org/drawingml/2006/picture">
-                <pic:pic xmlns:pic="http://schemas.openxmlformats.org/drawingml/2006/picture">
-                  <pic:nvPicPr>
-                    <pic:cNvPr id="1" name=""/>
-                    <pic:cNvPicPr/>
-                  </pic:nvPicPr>
-                  <pic:blipFill>
-                    <a:blip r:embed="rId15"/>
-                    <a:stretch>
-                      <a:fillRect/>
-                    </a:stretch>
-                  </pic:blipFill>
-                  <pic:spPr>
-                    <a:xfrm>
-                      <a:off x="0" y="0"/>
-                      <a:ext cx="5724144" cy="3160170"/>
-                    </a:xfrm>
-                    <a:prstGeom prst="rect">
-                      <a:avLst/>
-                    </a:prstGeom>
-                    <a:ln w="9525" cap="flat" cmpd="sng" algn="ctr">
-                      <a:solidFill>
-                        <a:srgbClr val="4472C4"/>
-                      </a:solidFill>
-                      <a:prstDash val="solid"/>
-                      <a:round/>
-                      <a:headEnd type="none" w="med" len="med"/>
-                      <a:tailEnd type="none" w="med" len="med"/>
-                    </a:ln>
-                  </pic:spPr>
-                </pic:pic>
-              </a:graphicData>
-            </a:graphic>
-          </wp:inline>
-        </w:drawing>
-      </w:r>
-    </w:p>
-    <w:p>
-      <w:pPr>
-        <w:rPr>
-          <w:sz w:val="32"/>
-        </w:rPr>
-      </w:pPr>
-      <w:r>
-        <w:rPr>
-          <w:sz w:val="32"/>
-        </w:rPr>
-        <w:br/>
-      </w:r>
-    </w:p>
-    <w:p>
-      <w:pPr>
-        <w:pStyle w:val="ListParagraph"/>
-        <w:numPr>
-          <w:ilvl w:val="0"/>
-          <w:numId w:val="1"/>
-        </w:numPr>
-        <w:rPr>
-          <w:sz w:val="32"/>
-        </w:rPr>
-      </w:pPr>
-      <w:r>
-        <w:rPr>
-          <w:sz w:val="32"/>
-        </w:rPr>
-        <w:t>Click on the “</w:t>
-      </w:r>
-      <w:r>
-        <w:rPr>
-          <w:b/>
-          <w:sz w:val="32"/>
-        </w:rPr>
-        <w:t>Add example</w:t>
-      </w:r>
-      <w:r>
-        <w:rPr>
-          <w:sz w:val="32"/>
-        </w:rPr>
-        <w:t>” button in the “</w:t>
-      </w:r>
-      <w:r>
-        <w:rPr>
-          <w:sz w:val="32"/>
-        </w:rPr>
-        <w:t>fan on</w:t>
-      </w:r>
-      <w:r>
-        <w:rPr>
-          <w:sz w:val="32"/>
-        </w:rPr>
-        <w:t>” buc</w:t>
-      </w:r>
-      <w:r>
-        <w:rPr>
-          <w:sz w:val="32"/>
-        </w:rPr>
-        <w:t>ket, and type in</w:t>
-      </w:r>
-      <w:r>
-        <w:rPr>
-          <w:sz w:val="32"/>
-        </w:rPr>
-        <w:t xml:space="preserve"> a way to ask for the fan to be turned on</w:t>
-      </w:r>
-      <w:r>
-        <w:rPr>
-          <w:sz w:val="32"/>
-        </w:rPr>
-        <w:t>.</w:t>
-      </w:r>
-      <w:r>
-        <w:rPr>
-          <w:sz w:val="32"/>
-        </w:rPr>
-        <w:br/>
-      </w:r>
-      <w:r>
-        <w:rPr>
-          <w:i/>
-          <w:sz w:val="32"/>
-        </w:rPr>
-        <w:t xml:space="preserve">For example, you could type “Please can you switch on the fan”. </w:t>
-      </w:r>
-    </w:p>
-    <w:p>
-      <w:pPr>
-        <w:pStyle w:val="ListParagraph"/>
-        <w:numPr>
-          <w:ilvl w:val="0"/>
-          <w:numId w:val="1"/>
-        </w:numPr>
-        <w:rPr>
-          <w:sz w:val="32"/>
-        </w:rPr>
-      </w:pPr>
-      <w:r>
-        <w:rPr>
-          <w:sz w:val="32"/>
-        </w:rPr>
-        <w:lastRenderedPageBreak/>
-        <w:t>Click on the “</w:t>
-      </w:r>
-      <w:r>
-        <w:rPr>
-          <w:b/>
-          <w:sz w:val="32"/>
-        </w:rPr>
-        <w:t>Add example</w:t>
-      </w:r>
-      <w:r>
-        <w:rPr>
-          <w:sz w:val="32"/>
-        </w:rPr>
-        <w:t>” button in the “</w:t>
-      </w:r>
-      <w:r>
-        <w:rPr>
-          <w:sz w:val="32"/>
-        </w:rPr>
-        <w:t>fan off</w:t>
-      </w:r>
-      <w:r>
-        <w:rPr>
-          <w:sz w:val="32"/>
-        </w:rPr>
-        <w:t xml:space="preserve">” bucket, and type in a </w:t>
-      </w:r>
-      <w:r>
-        <w:rPr>
-          <w:sz w:val="32"/>
-        </w:rPr>
-        <w:t>way to ask for the fan to be switched off</w:t>
-      </w:r>
-      <w:r>
-        <w:rPr>
-          <w:sz w:val="32"/>
-        </w:rPr>
-        <w:t>.</w:t>
-      </w:r>
-      <w:r>
-        <w:rPr>
-          <w:sz w:val="32"/>
-        </w:rPr>
-        <w:br/>
-      </w:r>
-      <w:r>
-        <w:rPr>
-          <w:sz w:val="32"/>
-        </w:rPr>
-        <w:br/>
-      </w:r>
-      <w:r>
-        <w:rPr>
-          <w:i/>
-          <w:sz w:val="32"/>
-        </w:rPr>
-        <w:t>For example, you could type “I want the fan off now”</w:t>
-      </w:r>
-      <w:r>
-        <w:rPr>
-          <w:sz w:val="32"/>
-        </w:rPr>
-        <w:br/>
-      </w:r>
-      <w:r>
-        <w:rPr>
-          <w:sz w:val="32"/>
-        </w:rPr>
-        <w:t xml:space="preserve"> </w:t>
-      </w:r>
-      <w:r>
-        <w:rPr>
-          <w:sz w:val="32"/>
-        </w:rPr>
-        <w:br/>
-      </w:r>
-    </w:p>
-    <w:p>
-      <w:pPr>
-        <w:pStyle w:val="ListParagraph"/>
-        <w:numPr>
-          <w:ilvl w:val="0"/>
-          <w:numId w:val="1"/>
-        </w:numPr>
-        <w:rPr>
-          <w:sz w:val="32"/>
-        </w:rPr>
-      </w:pPr>
-      <w:r>
-        <w:rPr>
-          <w:sz w:val="32"/>
-        </w:rPr>
-        <w:t xml:space="preserve">Do the same for the “lamp on” and “lamp off” buckets. </w:t>
-      </w:r>
-      <w:r>
-        <w:rPr>
-          <w:sz w:val="32"/>
-        </w:rPr>
-        <w:br/>
-      </w:r>
-      <w:r>
-        <w:rPr>
-          <w:sz w:val="32"/>
-        </w:rPr>
-        <w:br/>
-      </w:r>
-    </w:p>
-    <w:p>
-      <w:pPr>
-        <w:pStyle w:val="ListParagraph"/>
-        <w:numPr>
-          <w:ilvl w:val="0"/>
-          <w:numId w:val="1"/>
-        </w:numPr>
-        <w:rPr>
-          <w:sz w:val="32"/>
-        </w:rPr>
-      </w:pPr>
-      <w:r>
-        <w:rPr>
-          <w:sz w:val="32"/>
-        </w:rPr>
-        <w:t xml:space="preserve">Repeat steps </w:t>
-      </w:r>
-      <w:r>
-        <w:rPr>
-          <w:sz w:val="32"/>
-        </w:rPr>
-        <w:t>9</w:t>
-      </w:r>
-      <w:r>
-        <w:rPr>
-          <w:sz w:val="32"/>
-        </w:rPr>
-        <w:t>-</w:t>
-      </w:r>
-      <w:r>
-        <w:rPr>
-          <w:sz w:val="32"/>
-        </w:rPr>
-        <w:t>11</w:t>
-      </w:r>
-      <w:r>
-        <w:rPr>
-          <w:sz w:val="32"/>
-        </w:rPr>
-        <w:t xml:space="preserve"> until you’ve </w:t>
-      </w:r>
-      <w:r>
-        <w:rPr>
-          <w:sz w:val="32"/>
-        </w:rPr>
-        <w:t>got</w:t>
-      </w:r>
-      <w:r>
-        <w:rPr>
-          <w:sz w:val="32"/>
-        </w:rPr>
-        <w:t xml:space="preserve"> at least </w:t>
-      </w:r>
-      <w:r>
-        <w:rPr>
-          <w:b/>
-          <w:sz w:val="32"/>
-        </w:rPr>
-        <w:t>six</w:t>
-      </w:r>
-      <w:r>
-        <w:rPr>
-          <w:sz w:val="32"/>
-        </w:rPr>
-        <w:t xml:space="preserve"> examples of each.</w:t>
-      </w:r>
-      <w:r>
-        <w:rPr>
-          <w:sz w:val="32"/>
-        </w:rPr>
-        <w:br/>
-      </w:r>
-      <w:r>
-        <w:rPr>
-          <w:i/>
-          <w:sz w:val="32"/>
-        </w:rPr>
-        <w:t xml:space="preserve">Be </w:t>
-      </w:r>
-      <w:r>
-        <w:rPr>
-          <w:i/>
-          <w:sz w:val="32"/>
-        </w:rPr>
-        <w:t>imaginative</w:t>
-      </w:r>
-      <w:r>
-        <w:rPr>
-          <w:i/>
-          <w:sz w:val="32"/>
-        </w:rPr>
-        <w:t xml:space="preserve">! </w:t>
-      </w:r>
-      <w:r>
-        <w:rPr>
-          <w:i/>
-          <w:sz w:val="32"/>
-        </w:rPr>
-        <w:br/>
-      </w:r>
-      <w:r>
-        <w:rPr>
-          <w:i/>
-          <w:sz w:val="32"/>
-        </w:rPr>
-        <w:t xml:space="preserve">Try and think of lots of different ways to ask each command. </w:t>
-      </w:r>
-      <w:r>
-        <w:rPr>
-          <w:i/>
-          <w:sz w:val="32"/>
-        </w:rPr>
-        <w:br/>
-        <w:t xml:space="preserve">For “fan on” you could complain that you’re too hot. </w:t>
-      </w:r>
-      <w:r>
-        <w:rPr>
-          <w:i/>
-          <w:sz w:val="32"/>
-        </w:rPr>
-        <w:br/>
-        <w:t xml:space="preserve">For “fan off” you could complain that it’s too breezy. </w:t>
-      </w:r>
-      <w:r>
-        <w:rPr>
-          <w:i/>
-          <w:sz w:val="32"/>
-        </w:rPr>
-        <w:br/>
-        <w:t xml:space="preserve">For “lamp on” you could complain that it’s too dark or that you can’t see. </w:t>
-      </w:r>
-      <w:r>
-        <w:rPr>
-          <w:i/>
-          <w:sz w:val="32"/>
-        </w:rPr>
-        <w:br/>
-        <w:t xml:space="preserve">For “lamp off” you could complain that it’s too bright. </w:t>
-      </w:r>
-      <w:r>
-        <w:rPr>
-          <w:i/>
-          <w:sz w:val="32"/>
-        </w:rPr>
-        <w:br/>
-      </w:r>
-      <w:r>
-        <w:rPr>
-          <w:i/>
-          <w:sz w:val="32"/>
-        </w:rPr>
-        <w:br/>
-      </w:r>
-      <w:r>
-        <w:rPr>
-          <w:noProof/>
-          <w:sz w:val="32"/>
-          <w:lang w:eastAsia="en-GB"/>
-        </w:rPr>
-        <w:drawing>
-          <wp:inline distT="0" distB="0" distL="0" distR="0" wp14:anchorId="706E9EE3" wp14:editId="50C55F62">
-            <wp:extent cx="5832000" cy="3211826"/>
-            <wp:effectExtent l="12700" t="12700" r="10160" b="14605"/>
-            <wp:docPr id="43" name="Picture 43"/>
-            <wp:cNvGraphicFramePr>
-              <a:graphicFrameLocks xmlns:a="http://schemas.openxmlformats.org/drawingml/2006/main" noChangeAspect="1"/>
-            </wp:cNvGraphicFramePr>
-            <a:graphic xmlns:a="http://schemas.openxmlformats.org/drawingml/2006/main">
-              <a:graphicData uri="http://schemas.openxmlformats.org/drawingml/2006/picture">
-                <pic:pic xmlns:pic="http://schemas.openxmlformats.org/drawingml/2006/picture">
-                  <pic:nvPicPr>
-                    <pic:cNvPr id="1" name=""/>
-                    <pic:cNvPicPr/>
-                  </pic:nvPicPr>
-                  <pic:blipFill>
-                    <a:blip r:embed="rId16"/>
-                    <a:stretch>
-                      <a:fillRect/>
-                    </a:stretch>
-                  </pic:blipFill>
-                  <pic:spPr>
-                    <a:xfrm>
-                      <a:off x="0" y="0"/>
-                      <a:ext cx="5832000" cy="3211826"/>
-                    </a:xfrm>
-                    <a:prstGeom prst="rect">
-                      <a:avLst/>
-                    </a:prstGeom>
-                    <a:ln w="9525" cap="flat" cmpd="sng" algn="ctr">
-                      <a:solidFill>
-                        <a:srgbClr val="4472C4"/>
-                      </a:solidFill>
-                      <a:prstDash val="solid"/>
-                      <a:round/>
-                      <a:headEnd type="none" w="med" len="med"/>
-                      <a:tailEnd type="none" w="med" len="med"/>
-                    </a:ln>
-                  </pic:spPr>
-                </pic:pic>
-              </a:graphicData>
-            </a:graphic>
-          </wp:inline>
-        </w:drawing>
-      </w:r>
-      <w:r>
-        <w:rPr>
-          <w:sz w:val="32"/>
-        </w:rPr>
-        <w:br/>
-      </w:r>
-      <w:r>
-        <w:rPr>
-          <w:sz w:val="32"/>
-        </w:rPr>
-        <w:br/>
-      </w:r>
-    </w:p>
-    <w:p>
-      <w:pPr>
-        <w:pStyle w:val="ListParagraph"/>
-        <w:numPr>
-          <w:ilvl w:val="0"/>
-          <w:numId w:val="1"/>
-        </w:numPr>
-        <w:rPr>
-          <w:sz w:val="32"/>
-        </w:rPr>
-      </w:pPr>
-      <w:r>
-        <w:rPr>
-          <w:sz w:val="32"/>
-        </w:rPr>
-        <w:t xml:space="preserve">Click the </w:t>
-      </w:r>
-      <w:r>
-        <w:rPr>
-          <w:b/>
-          <w:sz w:val="32"/>
-        </w:rPr>
-        <w:t>“&lt; Back to project</w:t>
-      </w:r>
-      <w:r>
-        <w:rPr>
-          <w:sz w:val="32"/>
-        </w:rPr>
-        <w:t xml:space="preserve">” </w:t>
-      </w:r>
-      <w:r>
-        <w:rPr>
-          <w:sz w:val="32"/>
-        </w:rPr>
-        <w:t>link</w:t>
-      </w:r>
-      <w:r>
-        <w:rPr>
-          <w:sz w:val="32"/>
-        </w:rPr>
-        <w:t>, then click “</w:t>
-      </w:r>
-      <w:r>
-        <w:rPr>
-          <w:b/>
-          <w:sz w:val="32"/>
-        </w:rPr>
-        <w:t>Learn &amp; Test</w:t>
-      </w:r>
-      <w:r>
-        <w:rPr>
-          <w:sz w:val="32"/>
-        </w:rPr>
-        <w:t>”</w:t>
-      </w:r>
-      <w:r>
-        <w:rPr>
-          <w:sz w:val="32"/>
-        </w:rPr>
-        <w:t xml:space="preserve">. </w:t>
-      </w:r>
-    </w:p>
-    <w:p>
-      <w:pPr>
-        <w:rPr>
-          <w:sz w:val="32"/>
-        </w:rPr>
-      </w:pPr>
-      <w:r>
-        <w:rPr>
-          <w:sz w:val="32"/>
-        </w:rPr>
-        <w:br/>
-      </w:r>
-    </w:p>
-    <w:p>
-      <w:pPr>
-        <w:pStyle w:val="ListParagraph"/>
-        <w:numPr>
-          <w:ilvl w:val="0"/>
-          <w:numId w:val="1"/>
-        </w:numPr>
-        <w:rPr>
-          <w:sz w:val="32"/>
-        </w:rPr>
-      </w:pPr>
-      <w:r>
-        <w:rPr>
-          <w:sz w:val="32"/>
-        </w:rPr>
-        <w:lastRenderedPageBreak/>
-        <w:t>Click on the “</w:t>
-      </w:r>
-      <w:r>
-        <w:rPr>
-          <w:b/>
-          <w:sz w:val="32"/>
-        </w:rPr>
-        <w:t>Train new machine learning model</w:t>
-      </w:r>
-      <w:r>
-        <w:rPr>
-          <w:sz w:val="32"/>
-        </w:rPr>
-        <w:t xml:space="preserve">” button. </w:t>
-      </w:r>
-      <w:r>
-        <w:rPr>
-          <w:sz w:val="32"/>
-        </w:rPr>
-        <w:br/>
-      </w:r>
-      <w:r>
-        <w:rPr>
-          <w:i/>
-          <w:sz w:val="32"/>
-        </w:rPr>
-        <w:t xml:space="preserve">As long as you’ve collected enough examples, the computer should start to learn how to recognise </w:t>
-      </w:r>
-      <w:r>
-        <w:rPr>
-          <w:i/>
-          <w:sz w:val="32"/>
-        </w:rPr>
-        <w:t>commands</w:t>
-      </w:r>
-      <w:r>
-        <w:rPr>
-          <w:i/>
-          <w:sz w:val="32"/>
-        </w:rPr>
-        <w:t xml:space="preserve"> from the examples you’ve </w:t>
-      </w:r>
-      <w:r>
-        <w:rPr>
-          <w:i/>
-          <w:sz w:val="32"/>
-        </w:rPr>
-        <w:t>written</w:t>
-      </w:r>
-      <w:r>
-        <w:rPr>
-          <w:i/>
-          <w:sz w:val="32"/>
-        </w:rPr>
-        <w:t>.</w:t>
-      </w:r>
-      <w:r>
-        <w:rPr>
-          <w:i/>
-          <w:sz w:val="32"/>
-        </w:rPr>
-        <w:br/>
-      </w:r>
-      <w:r>
-        <w:rPr>
-          <w:i/>
-          <w:noProof/>
-          <w:sz w:val="32"/>
-          <w:lang w:eastAsia="en-GB"/>
-        </w:rPr>
-        <w:drawing>
-          <wp:inline distT="0" distB="0" distL="0" distR="0" wp14:anchorId="702F6323" wp14:editId="53EF6F36">
-            <wp:extent cx="4778088" cy="1944000"/>
-            <wp:effectExtent l="12700" t="12700" r="10160" b="12065"/>
-            <wp:docPr id="44" name="Picture 44"/>
-            <wp:cNvGraphicFramePr>
-              <a:graphicFrameLocks xmlns:a="http://schemas.openxmlformats.org/drawingml/2006/main" noChangeAspect="1"/>
-            </wp:cNvGraphicFramePr>
-            <a:graphic xmlns:a="http://schemas.openxmlformats.org/drawingml/2006/main">
-              <a:graphicData uri="http://schemas.openxmlformats.org/drawingml/2006/picture">
-                <pic:pic xmlns:pic="http://schemas.openxmlformats.org/drawingml/2006/picture">
-                  <pic:nvPicPr>
-                    <pic:cNvPr id="1" name=""/>
-                    <pic:cNvPicPr/>
-                  </pic:nvPicPr>
-                  <pic:blipFill rotWithShape="1">
-                    <a:blip r:embed="rId17"/>
-                    <a:srcRect t="7502" b="24061"/>
-                    <a:stretch/>
-                  </pic:blipFill>
-                  <pic:spPr bwMode="auto">
-                    <a:xfrm>
-                      <a:off x="0" y="0"/>
-                      <a:ext cx="4778088" cy="1944000"/>
-                    </a:xfrm>
-                    <a:prstGeom prst="rect">
-                      <a:avLst/>
-                    </a:prstGeom>
-                    <a:ln w="9525" cap="flat" cmpd="sng" algn="ctr">
-                      <a:solidFill>
-                        <a:srgbClr val="4472C4"/>
-                      </a:solidFill>
-                      <a:prstDash val="solid"/>
-                      <a:round/>
-                      <a:headEnd type="none" w="med" len="med"/>
-                      <a:tailEnd type="none" w="med" len="med"/>
-                    </a:ln>
-                    <a:extLst>
-                      <a:ext uri="{53640926-AAD7-44D8-BBD7-CCE9431645EC}">
-                        <a14:shadowObscured xmlns:a14="http://schemas.microsoft.com/office/drawing/2010/main"/>
-                      </a:ext>
-                    </a:extLst>
-                  </pic:spPr>
-                </pic:pic>
-              </a:graphicData>
-            </a:graphic>
-          </wp:inline>
-        </w:drawing>
-      </w:r>
-      <w:r>
-        <w:rPr>
-          <w:i/>
-          <w:sz w:val="32"/>
-        </w:rPr>
-        <w:br/>
-      </w:r>
-    </w:p>
-    <w:p>
-      <w:pPr>
-        <w:pStyle w:val="ListParagraph"/>
-        <w:numPr>
-          <w:ilvl w:val="0"/>
-          <w:numId w:val="1"/>
-        </w:numPr>
-        <w:rPr>
-          <w:sz w:val="32"/>
-        </w:rPr>
-      </w:pPr>
-      <w:r>
-        <w:rPr>
-          <w:sz w:val="32"/>
-        </w:rPr>
-        <w:t xml:space="preserve">Wait for the training to complete. This might take a </w:t>
-      </w:r>
-      <w:r>
-        <w:rPr>
-          <w:sz w:val="32"/>
-        </w:rPr>
-        <w:t>minute or two</w:t>
-      </w:r>
-      <w:r>
-        <w:rPr>
-          <w:sz w:val="32"/>
-        </w:rPr>
-        <w:t>.</w:t>
-      </w:r>
-      <w:r>
-        <w:rPr>
-          <w:sz w:val="32"/>
-        </w:rPr>
-        <w:br/>
-      </w:r>
-      <w:r>
-        <w:rPr>
-          <w:i/>
-          <w:sz w:val="32"/>
-        </w:rPr>
-        <w:t>While waiting, try to complete the machine-learning multi-choice quiz.</w:t>
-      </w:r>
-      <w:r>
-        <w:rPr>
-          <w:i/>
-          <w:sz w:val="32"/>
-        </w:rPr>
-        <w:br/>
-      </w:r>
-    </w:p>
-    <w:p>
-      <w:pPr>
-        <w:pStyle w:val="ListParagraph"/>
-        <w:numPr>
-          <w:ilvl w:val="0"/>
-          <w:numId w:val="1"/>
-        </w:numPr>
-        <w:rPr>
-          <w:sz w:val="32"/>
-        </w:rPr>
-      </w:pPr>
-      <w:r>
-        <w:rPr>
-          <w:sz w:val="32"/>
-        </w:rPr>
-        <w:t xml:space="preserve">Once the training has completed, a Test box will </w:t>
-      </w:r>
-      <w:r>
-        <w:rPr>
-          <w:sz w:val="32"/>
-        </w:rPr>
-        <w:t>appear</w:t>
-      </w:r>
-      <w:r>
-        <w:rPr>
-          <w:sz w:val="32"/>
-        </w:rPr>
-        <w:t>.</w:t>
-      </w:r>
-      <w:r>
-        <w:rPr>
-          <w:sz w:val="32"/>
-        </w:rPr>
-        <w:t xml:space="preserve"> </w:t>
-      </w:r>
-      <w:r>
-        <w:rPr>
-          <w:sz w:val="32"/>
-        </w:rPr>
-        <w:br/>
-      </w:r>
-      <w:r>
-        <w:rPr>
-          <w:sz w:val="32"/>
-        </w:rPr>
-        <w:t xml:space="preserve">Try testing your </w:t>
-      </w:r>
-      <w:r>
-        <w:rPr>
-          <w:sz w:val="32"/>
-        </w:rPr>
-        <w:t xml:space="preserve">machine learning model </w:t>
-      </w:r>
-      <w:r>
-        <w:rPr>
-          <w:sz w:val="32"/>
-        </w:rPr>
-        <w:t xml:space="preserve">to see what </w:t>
-      </w:r>
-      <w:r>
-        <w:rPr>
-          <w:sz w:val="32"/>
-        </w:rPr>
-        <w:t>it</w:t>
-      </w:r>
-      <w:r>
-        <w:rPr>
-          <w:sz w:val="32"/>
-        </w:rPr>
-        <w:t xml:space="preserve"> has learned. </w:t>
-      </w:r>
-      <w:r>
-        <w:rPr>
-          <w:sz w:val="32"/>
-        </w:rPr>
-        <w:br/>
-        <w:t xml:space="preserve">Type </w:t>
-      </w:r>
-      <w:r>
-        <w:rPr>
-          <w:sz w:val="32"/>
-        </w:rPr>
-        <w:t>in a command</w:t>
-      </w:r>
-      <w:r>
-        <w:rPr>
-          <w:sz w:val="32"/>
-        </w:rPr>
-        <w:t xml:space="preserve">, and press enter. </w:t>
-      </w:r>
-      <w:r>
-        <w:rPr>
-          <w:i/>
-          <w:sz w:val="32"/>
-        </w:rPr>
-        <w:br/>
-      </w:r>
-      <w:r>
-        <w:rPr>
-          <w:i/>
-          <w:sz w:val="32"/>
-        </w:rPr>
-        <w:t>T</w:t>
-      </w:r>
-      <w:r>
-        <w:rPr>
-          <w:i/>
-          <w:sz w:val="32"/>
-        </w:rPr>
-        <w:t xml:space="preserve">est it with examples that you haven’t shown the computer before. </w:t>
-      </w:r>
-      <w:r>
-        <w:rPr>
-          <w:i/>
-          <w:sz w:val="32"/>
-        </w:rPr>
-        <w:br/>
-        <w:t xml:space="preserve">If you’re not happy with how the computer recognises the messages, go back to step </w:t>
-      </w:r>
-      <w:r>
-        <w:rPr>
-          <w:i/>
-          <w:sz w:val="32"/>
-        </w:rPr>
-        <w:t>12</w:t>
-      </w:r>
-      <w:r>
-        <w:rPr>
-          <w:i/>
-          <w:sz w:val="32"/>
-        </w:rPr>
-        <w:t>, and add more exampl</w:t>
-      </w:r>
-      <w:r>
-        <w:rPr>
-          <w:i/>
-          <w:sz w:val="32"/>
-        </w:rPr>
-        <w:t xml:space="preserve">es. </w:t>
-      </w:r>
-      <w:r>
-        <w:rPr>
-          <w:i/>
-          <w:sz w:val="32"/>
-        </w:rPr>
-        <w:br/>
-        <w:t xml:space="preserve">Make sure you repeat step </w:t>
-      </w:r>
-      <w:r>
-        <w:rPr>
-          <w:i/>
-          <w:sz w:val="32"/>
-        </w:rPr>
-        <w:t>14</w:t>
-      </w:r>
-      <w:r>
-        <w:rPr>
-          <w:i/>
-          <w:sz w:val="32"/>
-        </w:rPr>
-        <w:t xml:space="preserve"> to train with the new examples though!</w:t>
-      </w:r>
-    </w:p>
-    <w:p>
-      <w:pPr>
-        <w:rPr>
-          <w:sz w:val="32"/>
-        </w:rPr>
-      </w:pPr>
-      <w:r>
-        <w:rPr>
           <w:noProof/>
           <w:sz w:val="32"/>
           <w:lang w:eastAsia="en-GB"/>
@@ -1958,497 +1114,27 @@
         <mc:AlternateContent>
           <mc:Choice Requires="wps">
             <w:drawing>
-              <wp:anchor distT="0" distB="0" distL="114300" distR="114300" simplePos="0" relativeHeight="251659263" behindDoc="0" locked="0" layoutInCell="1" allowOverlap="1" wp14:anchorId="08B5DBD9" wp14:editId="43CE03A1">
+              <wp:anchor distT="0" distB="0" distL="114300" distR="114300" simplePos="0" relativeHeight="251684864" behindDoc="0" locked="0" layoutInCell="1" allowOverlap="1" wp14:anchorId="68E72207" wp14:editId="47063C42">
                 <wp:simplePos x="0" y="0"/>
                 <wp:positionH relativeFrom="column">
-                  <wp:posOffset>484505</wp:posOffset>
+                  <wp:posOffset>2277496</wp:posOffset>
                 </wp:positionH>
                 <wp:positionV relativeFrom="paragraph">
-                  <wp:posOffset>94615</wp:posOffset>
+                  <wp:posOffset>1263249</wp:posOffset>
                 </wp:positionV>
-                <wp:extent cx="5513705" cy="3286760"/>
-                <wp:effectExtent l="0" t="0" r="10795" b="15240"/>
-                <wp:wrapThrough wrapText="bothSides">
-                  <wp:wrapPolygon edited="0">
-                    <wp:start x="0" y="0"/>
-                    <wp:lineTo x="0" y="21617"/>
-                    <wp:lineTo x="21593" y="21617"/>
-                    <wp:lineTo x="21593" y="0"/>
-                    <wp:lineTo x="0" y="0"/>
-                  </wp:wrapPolygon>
-                </wp:wrapThrough>
-                <wp:docPr id="48" name="Rectangle 48"/>
-                <wp:cNvGraphicFramePr/>
-                <a:graphic xmlns:a="http://schemas.openxmlformats.org/drawingml/2006/main">
-                  <a:graphicData uri="http://schemas.microsoft.com/office/word/2010/wordprocessingShape">
-                    <wps:wsp>
-                      <wps:cNvSpPr/>
-                      <wps:spPr>
-                        <a:xfrm>
-                          <a:off x="0" y="0"/>
-                          <a:ext cx="5513705" cy="3286760"/>
-                        </a:xfrm>
-                        <a:prstGeom prst="rect">
-                          <a:avLst/>
-                        </a:prstGeom>
-                        <a:noFill/>
-                      </wps:spPr>
-                      <wps:style>
-                        <a:lnRef idx="2">
-                          <a:schemeClr val="accent1">
-                            <a:shade val="50000"/>
-                          </a:schemeClr>
-                        </a:lnRef>
-                        <a:fillRef idx="1">
-                          <a:schemeClr val="accent1"/>
-                        </a:fillRef>
-                        <a:effectRef idx="0">
-                          <a:schemeClr val="accent1"/>
-                        </a:effectRef>
-                        <a:fontRef idx="minor">
-                          <a:schemeClr val="lt1"/>
-                        </a:fontRef>
-                      </wps:style>
-                      <wps:bodyPr rot="0" spcFirstLastPara="0" vertOverflow="overflow" horzOverflow="overflow" vert="horz" wrap="square" lIns="91440" tIns="45720" rIns="91440" bIns="45720" numCol="1" spcCol="0" rtlCol="0" fromWordArt="0" anchor="ctr" anchorCtr="0" forceAA="0" compatLnSpc="1">
-                        <a:prstTxWarp prst="textNoShape">
-                          <a:avLst/>
-                        </a:prstTxWarp>
-                        <a:noAutofit/>
-                      </wps:bodyPr>
-                    </wps:wsp>
-                  </a:graphicData>
-                </a:graphic>
-                <wp14:sizeRelH relativeFrom="margin">
-                  <wp14:pctWidth>0</wp14:pctWidth>
-                </wp14:sizeRelH>
-                <wp14:sizeRelV relativeFrom="margin">
-                  <wp14:pctHeight>0</wp14:pctHeight>
-                </wp14:sizeRelV>
-              </wp:anchor>
-            </w:drawing>
-          </mc:Choice>
-          <mc:Fallback>
-            <w:pict>
-              <v:rect w14:anchorId="6EC6BDBA" id="Rectangle 48" o:spid="_x0000_s1026" style="position:absolute;margin-left:38.15pt;margin-top:7.45pt;width:434.15pt;height:258.8pt;z-index:251659263;visibility:visible;mso-wrap-style:square;mso-width-percent:0;mso-height-percent:0;mso-wrap-distance-left:9pt;mso-wrap-distance-top:0;mso-wrap-distance-right:9pt;mso-wrap-distance-bottom:0;mso-position-horizontal:absolute;mso-position-horizontal-relative:text;mso-position-vertical:absolute;mso-position-vertical-relative:text;mso-width-percent:0;mso-height-percent:0;mso-width-relative:margin;mso-height-relative:margin;v-text-anchor:middle" o:gfxdata="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" filled="f" strokecolor="#1f3763 [1604]" strokeweight="1pt">
-                <w10:wrap type="through"/>
-              </v:rect>
-            </w:pict>
-          </mc:Fallback>
-        </mc:AlternateContent>
-      </w:r>
-      <w:r>
-        <w:rPr>
-          <w:noProof/>
-          <w:sz w:val="32"/>
-          <w:lang w:eastAsia="en-GB"/>
-        </w:rPr>
-        <w:drawing>
-          <wp:anchor distT="0" distB="0" distL="114300" distR="114300" simplePos="0" relativeHeight="251665408" behindDoc="0" locked="0" layoutInCell="1" allowOverlap="1" wp14:anchorId="06120A8B" wp14:editId="7BDDD3AC">
-            <wp:simplePos x="0" y="0"/>
-            <wp:positionH relativeFrom="column">
-              <wp:posOffset>506095</wp:posOffset>
-            </wp:positionH>
-            <wp:positionV relativeFrom="paragraph">
-              <wp:posOffset>112557</wp:posOffset>
-            </wp:positionV>
-            <wp:extent cx="5485130" cy="2780030"/>
-            <wp:effectExtent l="0" t="0" r="1270" b="1270"/>
-            <wp:wrapNone/>
-            <wp:docPr id="46" name="Picture 46"/>
-            <wp:cNvGraphicFramePr>
-              <a:graphicFrameLocks xmlns:a="http://schemas.openxmlformats.org/drawingml/2006/main" noChangeAspect="1"/>
-            </wp:cNvGraphicFramePr>
-            <a:graphic xmlns:a="http://schemas.openxmlformats.org/drawingml/2006/main">
-              <a:graphicData uri="http://schemas.openxmlformats.org/drawingml/2006/picture">
-                <pic:pic xmlns:pic="http://schemas.openxmlformats.org/drawingml/2006/picture">
-                  <pic:nvPicPr>
-                    <pic:cNvPr id="1" name=""/>
-                    <pic:cNvPicPr/>
-                  </pic:nvPicPr>
-                  <pic:blipFill rotWithShape="1">
-                    <a:blip r:embed="rId18">
-                      <a:extLst>
-                        <a:ext uri="{28A0092B-C50C-407E-A947-70E740481C1C}">
-                          <a14:useLocalDpi xmlns:a14="http://schemas.microsoft.com/office/drawing/2010/main" val="0"/>
-                        </a:ext>
-                      </a:extLst>
-                    </a:blip>
-                    <a:srcRect t="10291"/>
-                    <a:stretch/>
-                  </pic:blipFill>
-                  <pic:spPr bwMode="auto">
-                    <a:xfrm>
-                      <a:off x="0" y="0"/>
-                      <a:ext cx="5485130" cy="2780030"/>
-                    </a:xfrm>
-                    <a:prstGeom prst="rect">
-                      <a:avLst/>
-                    </a:prstGeom>
-                    <a:ln>
-                      <a:noFill/>
-                    </a:ln>
-                    <a:extLst>
-                      <a:ext uri="{53640926-AAD7-44D8-BBD7-CCE9431645EC}">
-                        <a14:shadowObscured xmlns:a14="http://schemas.microsoft.com/office/drawing/2010/main"/>
-                      </a:ext>
-                    </a:extLst>
-                  </pic:spPr>
-                </pic:pic>
-              </a:graphicData>
-            </a:graphic>
-            <wp14:sizeRelH relativeFrom="margin">
-              <wp14:pctWidth>0</wp14:pctWidth>
-            </wp14:sizeRelH>
-            <wp14:sizeRelV relativeFrom="margin">
-              <wp14:pctHeight>0</wp14:pctHeight>
-            </wp14:sizeRelV>
-          </wp:anchor>
-        </w:drawing>
-      </w:r>
-      <w:r>
-        <w:rPr>
-          <w:sz w:val="32"/>
-        </w:rPr>
-        <w:tab/>
-      </w:r>
-    </w:p>
-    <w:p>
-      <w:pPr>
-        <w:ind w:firstLine="720"/>
-        <w:rPr>
-          <w:sz w:val="32"/>
-        </w:rPr>
-      </w:pPr>
-    </w:p>
-    <w:p>
-      <w:pPr>
-        <w:ind w:firstLine="720"/>
-        <w:rPr>
-          <w:sz w:val="32"/>
-        </w:rPr>
-      </w:pPr>
-      <w:r>
-        <w:rPr>
-          <w:sz w:val="32"/>
-        </w:rPr>
-        <w:br/>
-      </w:r>
-    </w:p>
-    <w:p/>
-    <w:p/>
-    <w:p/>
-    <w:p/>
-    <w:p/>
-    <w:p/>
-    <w:p/>
-    <w:p/>
-    <w:p/>
-    <w:p>
-      <w:r>
-        <w:rPr>
-          <w:noProof/>
-          <w:sz w:val="32"/>
-          <w:lang w:eastAsia="en-GB"/>
-        </w:rPr>
-        <w:drawing>
-          <wp:anchor distT="0" distB="0" distL="114300" distR="114300" simplePos="0" relativeHeight="251666432" behindDoc="0" locked="0" layoutInCell="1" allowOverlap="1" wp14:anchorId="04896EAE" wp14:editId="4233F185">
-            <wp:simplePos x="0" y="0"/>
-            <wp:positionH relativeFrom="column">
-              <wp:posOffset>499745</wp:posOffset>
-            </wp:positionH>
-            <wp:positionV relativeFrom="paragraph">
-              <wp:posOffset>90967</wp:posOffset>
-            </wp:positionV>
-            <wp:extent cx="5485765" cy="628650"/>
-            <wp:effectExtent l="0" t="0" r="635" b="6350"/>
-            <wp:wrapNone/>
-            <wp:docPr id="47" name="Picture 47"/>
-            <wp:cNvGraphicFramePr>
-              <a:graphicFrameLocks xmlns:a="http://schemas.openxmlformats.org/drawingml/2006/main" noChangeAspect="1"/>
-            </wp:cNvGraphicFramePr>
-            <a:graphic xmlns:a="http://schemas.openxmlformats.org/drawingml/2006/main">
-              <a:graphicData uri="http://schemas.openxmlformats.org/drawingml/2006/picture">
-                <pic:pic xmlns:pic="http://schemas.openxmlformats.org/drawingml/2006/picture">
-                  <pic:nvPicPr>
-                    <pic:cNvPr id="1" name=""/>
-                    <pic:cNvPicPr/>
-                  </pic:nvPicPr>
-                  <pic:blipFill rotWithShape="1">
-                    <a:blip r:embed="rId19">
-                      <a:extLst>
-                        <a:ext uri="{28A0092B-C50C-407E-A947-70E740481C1C}">
-                          <a14:useLocalDpi xmlns:a14="http://schemas.microsoft.com/office/drawing/2010/main" val="0"/>
-                        </a:ext>
-                      </a:extLst>
-                    </a:blip>
-                    <a:srcRect b="75268"/>
-                    <a:stretch/>
-                  </pic:blipFill>
-                  <pic:spPr bwMode="auto">
-                    <a:xfrm>
-                      <a:off x="0" y="0"/>
-                      <a:ext cx="5485765" cy="628650"/>
-                    </a:xfrm>
-                    <a:prstGeom prst="rect">
-                      <a:avLst/>
-                    </a:prstGeom>
-                    <a:ln>
-                      <a:noFill/>
-                    </a:ln>
-                    <a:extLst>
-                      <a:ext uri="{53640926-AAD7-44D8-BBD7-CCE9431645EC}">
-                        <a14:shadowObscured xmlns:a14="http://schemas.microsoft.com/office/drawing/2010/main"/>
-                      </a:ext>
-                    </a:extLst>
-                  </pic:spPr>
-                </pic:pic>
-              </a:graphicData>
-            </a:graphic>
-            <wp14:sizeRelH relativeFrom="margin">
-              <wp14:pctWidth>0</wp14:pctWidth>
-            </wp14:sizeRelH>
-            <wp14:sizeRelV relativeFrom="margin">
-              <wp14:pctHeight>0</wp14:pctHeight>
-            </wp14:sizeRelV>
-          </wp:anchor>
-        </w:drawing>
-      </w:r>
-    </w:p>
-    <w:p/>
-    <w:p/>
-    <w:p>
-      <w:pPr>
-        <w:tabs>
-          <w:tab w:val="left" w:pos="900"/>
-        </w:tabs>
-      </w:pPr>
-    </w:p>
-    <w:p>
-      <w:pPr>
-        <w:pStyle w:val="ListParagraph"/>
-        <w:numPr>
-          <w:ilvl w:val="0"/>
-          <w:numId w:val="1"/>
-        </w:numPr>
-        <w:rPr>
-          <w:sz w:val="32"/>
-        </w:rPr>
-      </w:pPr>
-      <w:r>
-        <w:rPr>
-          <w:sz w:val="32"/>
-        </w:rPr>
-        <w:lastRenderedPageBreak/>
-        <w:t xml:space="preserve">Click on the </w:t>
-      </w:r>
-      <w:r>
-        <w:rPr>
-          <w:b/>
-          <w:sz w:val="32"/>
-        </w:rPr>
-        <w:t>“&lt; Back to project</w:t>
-      </w:r>
-      <w:r>
-        <w:rPr>
-          <w:sz w:val="32"/>
-        </w:rPr>
-        <w:t xml:space="preserve">” </w:t>
-      </w:r>
-      <w:r>
-        <w:rPr>
-          <w:sz w:val="32"/>
-        </w:rPr>
-        <w:t>link</w:t>
-      </w:r>
-      <w:r>
-        <w:rPr>
-          <w:sz w:val="32"/>
-        </w:rPr>
-        <w:t>, then the “</w:t>
-      </w:r>
-      <w:r>
-        <w:rPr>
-          <w:b/>
-          <w:sz w:val="32"/>
-        </w:rPr>
-        <w:t>Scratch</w:t>
-      </w:r>
-      <w:r>
-        <w:rPr>
-          <w:sz w:val="32"/>
-        </w:rPr>
-        <w:t xml:space="preserve">” button. </w:t>
-      </w:r>
-      <w:r>
-        <w:rPr>
-          <w:sz w:val="32"/>
-        </w:rPr>
-        <w:br/>
-      </w:r>
-      <w:r>
-        <w:rPr>
-          <w:i/>
-          <w:sz w:val="32"/>
-        </w:rPr>
-        <w:t xml:space="preserve">This page </w:t>
-      </w:r>
-      <w:r>
-        <w:rPr>
-          <w:i/>
-          <w:sz w:val="32"/>
-        </w:rPr>
-        <w:t>has</w:t>
-      </w:r>
-      <w:r>
-        <w:rPr>
-          <w:i/>
-          <w:sz w:val="32"/>
-        </w:rPr>
-        <w:t xml:space="preserve"> instructions on how to use the new blocks in Scr</w:t>
-      </w:r>
-      <w:r>
-        <w:rPr>
-          <w:i/>
-          <w:sz w:val="32"/>
-        </w:rPr>
-        <w:t>atch from your project. Keep this</w:t>
-      </w:r>
-      <w:r>
-        <w:rPr>
-          <w:i/>
-          <w:sz w:val="32"/>
-        </w:rPr>
-        <w:t xml:space="preserve"> page open </w:t>
-      </w:r>
-      <w:r>
-        <w:rPr>
-          <w:i/>
-          <w:sz w:val="32"/>
-        </w:rPr>
-        <w:t>so</w:t>
-      </w:r>
-      <w:r>
-        <w:rPr>
-          <w:i/>
-          <w:sz w:val="32"/>
-        </w:rPr>
-        <w:t xml:space="preserve"> </w:t>
-      </w:r>
-      <w:r>
-        <w:rPr>
-          <w:i/>
-          <w:sz w:val="32"/>
-        </w:rPr>
-        <w:t>can</w:t>
-      </w:r>
-      <w:r>
-        <w:rPr>
-          <w:i/>
-          <w:sz w:val="32"/>
-        </w:rPr>
-        <w:t xml:space="preserve"> check back on how to use them.</w:t>
-      </w:r>
-      <w:r>
-        <w:rPr>
-          <w:noProof/>
-          <w:lang w:eastAsia="en-GB"/>
-        </w:rPr>
-        <w:drawing>
-          <wp:inline distT="0" distB="0" distL="0" distR="0" wp14:anchorId="32934FA4" wp14:editId="2C674406">
-            <wp:extent cx="5668564" cy="3086100"/>
-            <wp:effectExtent l="12700" t="12700" r="8890" b="12700"/>
-            <wp:docPr id="49" name="Picture 49"/>
-            <wp:cNvGraphicFramePr>
-              <a:graphicFrameLocks xmlns:a="http://schemas.openxmlformats.org/drawingml/2006/main" noChangeAspect="1"/>
-            </wp:cNvGraphicFramePr>
-            <a:graphic xmlns:a="http://schemas.openxmlformats.org/drawingml/2006/main">
-              <a:graphicData uri="http://schemas.openxmlformats.org/drawingml/2006/picture">
-                <pic:pic xmlns:pic="http://schemas.openxmlformats.org/drawingml/2006/picture">
-                  <pic:nvPicPr>
-                    <pic:cNvPr id="1" name=""/>
-                    <pic:cNvPicPr/>
-                  </pic:nvPicPr>
-                  <pic:blipFill rotWithShape="1">
-                    <a:blip r:embed="rId20"/>
-                    <a:srcRect b="10842"/>
-                    <a:stretch/>
-                  </pic:blipFill>
-                  <pic:spPr bwMode="auto">
-                    <a:xfrm>
-                      <a:off x="0" y="0"/>
-                      <a:ext cx="5669280" cy="3086490"/>
-                    </a:xfrm>
-                    <a:prstGeom prst="rect">
-                      <a:avLst/>
-                    </a:prstGeom>
-                    <a:ln w="9525" cap="flat" cmpd="sng" algn="ctr">
-                      <a:solidFill>
-                        <a:srgbClr val="4472C4"/>
-                      </a:solidFill>
-                      <a:prstDash val="solid"/>
-                      <a:round/>
-                      <a:headEnd type="none" w="med" len="med"/>
-                      <a:tailEnd type="none" w="med" len="med"/>
-                    </a:ln>
-                    <a:extLst>
-                      <a:ext uri="{53640926-AAD7-44D8-BBD7-CCE9431645EC}">
-                        <a14:shadowObscured xmlns:a14="http://schemas.microsoft.com/office/drawing/2010/main"/>
-                      </a:ext>
-                    </a:extLst>
-                  </pic:spPr>
-                </pic:pic>
-              </a:graphicData>
-            </a:graphic>
-          </wp:inline>
-        </w:drawing>
-      </w:r>
-    </w:p>
-    <w:p>
-      <w:r>
-        <w:br/>
-      </w:r>
-    </w:p>
-    <w:p>
-      <w:pPr>
-        <w:pStyle w:val="ListParagraph"/>
-        <w:numPr>
-          <w:ilvl w:val="0"/>
-          <w:numId w:val="1"/>
-        </w:numPr>
-        <w:rPr>
-          <w:sz w:val="32"/>
-        </w:rPr>
-      </w:pPr>
-      <w:r>
-        <w:rPr>
-          <w:noProof/>
-          <w:sz w:val="32"/>
-          <w:lang w:eastAsia="en-GB"/>
-        </w:rPr>
-        <mc:AlternateContent>
-          <mc:Choice Requires="wps">
-            <w:drawing>
-              <wp:anchor distT="0" distB="0" distL="114300" distR="114300" simplePos="0" relativeHeight="251668480" behindDoc="0" locked="0" layoutInCell="1" allowOverlap="1" wp14:anchorId="3E9D6437" wp14:editId="5F0307F7">
-                <wp:simplePos x="0" y="0"/>
-                <wp:positionH relativeFrom="column">
-                  <wp:posOffset>1221460</wp:posOffset>
-                </wp:positionH>
-                <wp:positionV relativeFrom="paragraph">
-                  <wp:posOffset>2000930</wp:posOffset>
-                </wp:positionV>
-                <wp:extent cx="2131988" cy="911860"/>
-                <wp:effectExtent l="50800" t="50800" r="27305" b="78740"/>
+                <wp:extent cx="3077974" cy="567160"/>
+                <wp:effectExtent l="38100" t="101600" r="0" b="55245"/>
                 <wp:wrapNone/>
-                <wp:docPr id="51" name="Straight Connector 51"/>
+                <wp:docPr id="11" name="Straight Connector 11"/>
                 <wp:cNvGraphicFramePr/>
                 <a:graphic xmlns:a="http://schemas.openxmlformats.org/drawingml/2006/main">
                   <a:graphicData uri="http://schemas.microsoft.com/office/word/2010/wordprocessingShape">
                     <wps:wsp>
                       <wps:cNvCnPr/>
                       <wps:spPr>
-                        <a:xfrm flipH="1" flipV="1">
+                        <a:xfrm flipH="1">
                           <a:off x="0" y="0"/>
-                          <a:ext cx="2131988" cy="911860"/>
+                          <a:ext cx="3077974" cy="567160"/>
                         </a:xfrm>
                         <a:prstGeom prst="line">
                           <a:avLst/>
@@ -2486,7 +1172,7 @@
           </mc:Choice>
           <mc:Fallback>
             <w:pict>
-              <v:line w14:anchorId="1EA44086" id="Straight Connector 51" o:spid="_x0000_s1026" style="position:absolute;flip:x y;z-index:251668480;visibility:visible;mso-wrap-style:square;mso-width-percent:0;mso-height-percent:0;mso-wrap-distance-left:9pt;mso-wrap-distance-top:0;mso-wrap-distance-right:9pt;mso-wrap-distance-bottom:0;mso-position-horizontal:absolute;mso-position-horizontal-relative:text;mso-position-vertical:absolute;mso-position-vertical-relative:text;mso-width-percent:0;mso-height-percent:0;mso-width-relative:margin;mso-height-relative:margin" from="96.2pt,157.55pt" to="264.05pt,229.35pt" o:gfxdata="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" strokecolor="#4472c4 [3204]" strokeweight="7pt">
+              <v:line w14:anchorId="21C39FEB" id="Straight Connector 11" o:spid="_x0000_s1026" style="position:absolute;flip:x;z-index:251684864;visibility:visible;mso-wrap-style:square;mso-width-percent:0;mso-height-percent:0;mso-wrap-distance-left:9pt;mso-wrap-distance-top:0;mso-wrap-distance-right:9pt;mso-wrap-distance-bottom:0;mso-position-horizontal:absolute;mso-position-horizontal-relative:text;mso-position-vertical:absolute;mso-position-vertical-relative:text;mso-width-percent:0;mso-height-percent:0;mso-width-relative:margin;mso-height-relative:margin" from="179.35pt,99.45pt" to="421.7pt,144.1pt" o:gfxdata="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" strokecolor="#4472c4 [3204]" strokeweight="7pt">
                 <v:stroke startarrow="block" joinstyle="miter"/>
               </v:line>
             </w:pict>
@@ -2497,79 +1183,36 @@
         <w:rPr>
           <w:sz w:val="32"/>
         </w:rPr>
-        <w:t>Click “</w:t>
+        <w:t xml:space="preserve">Click on </w:t>
       </w:r>
       <w:r>
         <w:rPr>
           <w:b/>
           <w:sz w:val="32"/>
         </w:rPr>
-        <w:t>Open in Scratch</w:t>
-      </w:r>
-      <w:r>
-        <w:rPr>
-          <w:sz w:val="32"/>
-        </w:rPr>
-        <w:t xml:space="preserve">” to launch the Scratch editor. </w:t>
-      </w:r>
-      <w:r>
-        <w:rPr>
-          <w:sz w:val="32"/>
-        </w:rPr>
-        <w:br/>
-      </w:r>
-      <w:r>
-        <w:rPr>
-          <w:i/>
-          <w:sz w:val="32"/>
-        </w:rPr>
-        <w:t xml:space="preserve">You should see new blocks in the “More blocks” section from your </w:t>
-      </w:r>
-      <w:r>
-        <w:rPr>
-          <w:i/>
-          <w:sz w:val="32"/>
-        </w:rPr>
-        <w:br/>
-      </w:r>
-      <w:r>
-        <w:rPr>
-          <w:i/>
-          <w:sz w:val="32"/>
-        </w:rPr>
-        <w:t>“</w:t>
-      </w:r>
-      <w:r>
-        <w:rPr>
-          <w:i/>
-          <w:sz w:val="32"/>
-        </w:rPr>
-        <w:t>smart classroom</w:t>
-      </w:r>
-      <w:r>
-        <w:rPr>
-          <w:i/>
-          <w:sz w:val="32"/>
-        </w:rPr>
-        <w:t>” project.</w:t>
-      </w:r>
-      <w:r>
-        <w:rPr>
-          <w:sz w:val="32"/>
-        </w:rPr>
-        <w:br/>
-      </w:r>
-      <w:r>
-        <w:rPr>
-          <w:noProof/>
-          <w:sz w:val="32"/>
-          <w:lang w:eastAsia="en-GB"/>
+        <w:t>“+ Add new label</w:t>
+      </w:r>
+      <w:r>
+        <w:rPr>
+          <w:sz w:val="32"/>
+        </w:rPr>
+        <w:t xml:space="preserve">” </w:t>
+      </w:r>
+      <w:r>
+        <w:rPr>
+          <w:sz w:val="32"/>
+        </w:rPr>
+        <w:br/>
+      </w:r>
+      <w:r>
+        <w:rPr>
+          <w:sz w:val="32"/>
         </w:rPr>
         <w:drawing>
-          <wp:inline distT="0" distB="0" distL="0" distR="0" wp14:anchorId="74EDDB73" wp14:editId="6150DDAD">
-            <wp:extent cx="5760000" cy="3041492"/>
-            <wp:effectExtent l="12700" t="12700" r="6350" b="6985"/>
-            <wp:docPr id="50" name="Picture 50"/>
+          <wp:inline distT="0" distB="0" distL="0" distR="0" wp14:anchorId="077C559A" wp14:editId="13D0ED49">
+            <wp:extent cx="5760000" cy="1716531"/>
+            <wp:effectExtent l="12700" t="12700" r="19050" b="10795"/>
+            <wp:docPr id="10" name="Picture 10"/>
             <wp:cNvGraphicFramePr>
               <a:graphicFrameLocks xmlns:a="http://schemas.openxmlformats.org/drawingml/2006/main" noChangeAspect="1"/>
             </wp:cNvGraphicFramePr>
@@ -2581,14 +1224,14 @@
                     <pic:cNvPicPr/>
                   </pic:nvPicPr>
                   <pic:blipFill rotWithShape="1">
-                    <a:blip r:embed="rId21"/>
-                    <a:srcRect t="1" r="25402" b="36595"/>
+                    <a:blip r:embed="rId15"/>
+                    <a:srcRect b="23561"/>
                     <a:stretch/>
                   </pic:blipFill>
                   <pic:spPr bwMode="auto">
                     <a:xfrm>
                       <a:off x="0" y="0"/>
-                      <a:ext cx="5760000" cy="3041492"/>
+                      <a:ext cx="5760000" cy="1716531"/>
                     </a:xfrm>
                     <a:prstGeom prst="rect">
                       <a:avLst/>
@@ -2614,20 +1257,12 @@
           </wp:inline>
         </w:drawing>
       </w:r>
-    </w:p>
-    <w:p>
-      <w:pPr>
-        <w:rPr>
-          <w:sz w:val="32"/>
-        </w:rPr>
-      </w:pPr>
-    </w:p>
-    <w:p>
-      <w:pPr>
-        <w:rPr>
-          <w:sz w:val="32"/>
-        </w:rPr>
-      </w:pPr>
+      <w:r>
+        <w:rPr>
+          <w:sz w:val="32"/>
+        </w:rPr>
+        <w:br/>
+      </w:r>
     </w:p>
     <w:p>
       <w:pPr>
@@ -2646,7 +1281,2148 @@
           <w:sz w:val="32"/>
           <w:lang w:eastAsia="en-GB"/>
         </w:rPr>
+        <mc:AlternateContent>
+          <mc:Choice Requires="wps">
+            <w:drawing>
+              <wp:anchor distT="0" distB="0" distL="114300" distR="114300" simplePos="0" relativeHeight="251686912" behindDoc="0" locked="0" layoutInCell="1" allowOverlap="1" wp14:anchorId="63776F91" wp14:editId="68338B90">
+                <wp:simplePos x="0" y="0"/>
+                <wp:positionH relativeFrom="column">
+                  <wp:posOffset>1026771</wp:posOffset>
+                </wp:positionH>
+                <wp:positionV relativeFrom="paragraph">
+                  <wp:posOffset>2032956</wp:posOffset>
+                </wp:positionV>
+                <wp:extent cx="2013995" cy="335666"/>
+                <wp:effectExtent l="38100" t="114300" r="0" b="58420"/>
+                <wp:wrapNone/>
+                <wp:docPr id="13" name="Straight Connector 13"/>
+                <wp:cNvGraphicFramePr/>
+                <a:graphic xmlns:a="http://schemas.openxmlformats.org/drawingml/2006/main">
+                  <a:graphicData uri="http://schemas.microsoft.com/office/word/2010/wordprocessingShape">
+                    <wps:wsp>
+                      <wps:cNvCnPr/>
+                      <wps:spPr>
+                        <a:xfrm flipH="1">
+                          <a:off x="0" y="0"/>
+                          <a:ext cx="2013995" cy="335666"/>
+                        </a:xfrm>
+                        <a:prstGeom prst="line">
+                          <a:avLst/>
+                        </a:prstGeom>
+                        <a:ln w="88900">
+                          <a:headEnd type="triangle"/>
+                        </a:ln>
+                      </wps:spPr>
+                      <wps:style>
+                        <a:lnRef idx="1">
+                          <a:schemeClr val="accent1"/>
+                        </a:lnRef>
+                        <a:fillRef idx="0">
+                          <a:schemeClr val="accent1"/>
+                        </a:fillRef>
+                        <a:effectRef idx="0">
+                          <a:schemeClr val="accent1"/>
+                        </a:effectRef>
+                        <a:fontRef idx="minor">
+                          <a:schemeClr val="tx1"/>
+                        </a:fontRef>
+                      </wps:style>
+                      <wps:bodyPr/>
+                    </wps:wsp>
+                  </a:graphicData>
+                </a:graphic>
+                <wp14:sizeRelH relativeFrom="margin">
+                  <wp14:pctWidth>0</wp14:pctWidth>
+                </wp14:sizeRelH>
+                <wp14:sizeRelV relativeFrom="margin">
+                  <wp14:pctHeight>0</wp14:pctHeight>
+                </wp14:sizeRelV>
+              </wp:anchor>
+            </w:drawing>
+          </mc:Choice>
+          <mc:Fallback>
+            <w:pict>
+              <v:line w14:anchorId="56805114" id="Straight Connector 13" o:spid="_x0000_s1026" style="position:absolute;flip:x;z-index:251686912;visibility:visible;mso-wrap-style:square;mso-width-percent:0;mso-height-percent:0;mso-wrap-distance-left:9pt;mso-wrap-distance-top:0;mso-wrap-distance-right:9pt;mso-wrap-distance-bottom:0;mso-position-horizontal:absolute;mso-position-horizontal-relative:text;mso-position-vertical:absolute;mso-position-vertical-relative:text;mso-width-percent:0;mso-height-percent:0;mso-width-relative:margin;mso-height-relative:margin" from="80.85pt,160.1pt" to="239.45pt,186.55pt" o:gfxdata="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" strokecolor="#4472c4 [3204]" strokeweight="7pt">
+                <v:stroke startarrow="block" joinstyle="miter"/>
+              </v:line>
+            </w:pict>
+          </mc:Fallback>
+        </mc:AlternateContent>
+      </w:r>
+      <w:r>
+        <w:rPr>
+          <w:sz w:val="32"/>
+        </w:rPr>
+        <w:t>Type in “fan on” and click “</w:t>
+      </w:r>
+      <w:r>
+        <w:rPr>
+          <w:b/>
+          <w:sz w:val="32"/>
+        </w:rPr>
+        <w:t>ADD</w:t>
+      </w:r>
+      <w:r>
+        <w:rPr>
+          <w:sz w:val="32"/>
+        </w:rPr>
+        <w:t>”</w:t>
+      </w:r>
+      <w:r>
+        <w:rPr>
+          <w:sz w:val="32"/>
+        </w:rPr>
+        <w:br/>
+      </w:r>
+      <w:r>
+        <w:rPr>
+          <w:i/>
+          <w:sz w:val="32"/>
+        </w:rPr>
+        <w:t xml:space="preserve">This will create the first bucket for your training examples. </w:t>
+      </w:r>
+      <w:r>
+        <w:rPr>
+          <w:sz w:val="32"/>
+        </w:rPr>
+        <w:br/>
+      </w:r>
+      <w:r>
+        <w:rPr>
+          <w:sz w:val="32"/>
+        </w:rPr>
+        <w:drawing>
+          <wp:inline distT="0" distB="0" distL="0" distR="0" wp14:anchorId="286623AD" wp14:editId="2316C0F7">
+            <wp:extent cx="5760000" cy="1920906"/>
+            <wp:effectExtent l="12700" t="12700" r="19050" b="9525"/>
+            <wp:docPr id="12" name="Picture 12"/>
+            <wp:cNvGraphicFramePr>
+              <a:graphicFrameLocks xmlns:a="http://schemas.openxmlformats.org/drawingml/2006/main" noChangeAspect="1"/>
+            </wp:cNvGraphicFramePr>
+            <a:graphic xmlns:a="http://schemas.openxmlformats.org/drawingml/2006/main">
+              <a:graphicData uri="http://schemas.openxmlformats.org/drawingml/2006/picture">
+                <pic:pic xmlns:pic="http://schemas.openxmlformats.org/drawingml/2006/picture">
+                  <pic:nvPicPr>
+                    <pic:cNvPr id="1" name=""/>
+                    <pic:cNvPicPr/>
+                  </pic:nvPicPr>
+                  <pic:blipFill rotWithShape="1">
+                    <a:blip r:embed="rId16"/>
+                    <a:srcRect t="13366"/>
+                    <a:stretch/>
+                  </pic:blipFill>
+                  <pic:spPr bwMode="auto">
+                    <a:xfrm>
+                      <a:off x="0" y="0"/>
+                      <a:ext cx="5760000" cy="1920906"/>
+                    </a:xfrm>
+                    <a:prstGeom prst="rect">
+                      <a:avLst/>
+                    </a:prstGeom>
+                    <a:ln w="9525" cap="flat" cmpd="sng" algn="ctr">
+                      <a:solidFill>
+                        <a:srgbClr val="4472C4"/>
+                      </a:solidFill>
+                      <a:prstDash val="solid"/>
+                      <a:round/>
+                      <a:headEnd type="none" w="med" len="med"/>
+                      <a:tailEnd type="none" w="med" len="med"/>
+                    </a:ln>
+                    <a:extLst>
+                      <a:ext uri="{53640926-AAD7-44D8-BBD7-CCE9431645EC}">
+                        <a14:shadowObscured xmlns:a14="http://schemas.microsoft.com/office/drawing/2010/main"/>
+                      </a:ext>
+                    </a:extLst>
+                  </pic:spPr>
+                </pic:pic>
+              </a:graphicData>
+            </a:graphic>
+          </wp:inline>
+        </w:drawing>
+      </w:r>
+      <w:r>
+        <w:rPr>
+          <w:sz w:val="32"/>
+        </w:rPr>
+        <w:br/>
+      </w:r>
+      <w:r>
+        <w:rPr>
+          <w:sz w:val="32"/>
+        </w:rPr>
+        <w:br/>
+      </w:r>
+    </w:p>
+    <w:p>
+      <w:pPr>
+        <w:pStyle w:val="ListParagraph"/>
+        <w:numPr>
+          <w:ilvl w:val="0"/>
+          <w:numId w:val="1"/>
+        </w:numPr>
+        <w:rPr>
+          <w:sz w:val="32"/>
+        </w:rPr>
+      </w:pPr>
+      <w:r>
+        <w:rPr>
+          <w:sz w:val="32"/>
+        </w:rPr>
+        <w:t xml:space="preserve">Click on </w:t>
+      </w:r>
+      <w:r>
+        <w:rPr>
+          <w:b/>
+          <w:sz w:val="32"/>
+        </w:rPr>
+        <w:t>“+ Add new label</w:t>
+      </w:r>
+      <w:r>
+        <w:rPr>
+          <w:sz w:val="32"/>
+        </w:rPr>
+        <w:t>”</w:t>
+      </w:r>
+      <w:r>
+        <w:rPr>
+          <w:sz w:val="32"/>
+        </w:rPr>
+        <w:t xml:space="preserve"> again</w:t>
+      </w:r>
+      <w:bookmarkStart w:id="0" w:name="_GoBack"/>
+      <w:bookmarkEnd w:id="0"/>
+    </w:p>
+    <w:p>
+      <w:pPr>
+        <w:pStyle w:val="ListParagraph"/>
+        <w:numPr>
+          <w:ilvl w:val="0"/>
+          <w:numId w:val="1"/>
+        </w:numPr>
+        <w:rPr>
+          <w:sz w:val="32"/>
+        </w:rPr>
+      </w:pPr>
+      <w:r>
+        <w:rPr>
+          <w:sz w:val="32"/>
+        </w:rPr>
         <w:lastRenderedPageBreak/>
+        <w:t>Create a second bucket called “fan off”</w:t>
+      </w:r>
+      <w:r>
+        <w:rPr>
+          <w:sz w:val="32"/>
+        </w:rPr>
+        <w:br/>
+      </w:r>
+      <w:r>
+        <w:rPr>
+          <w:sz w:val="32"/>
+        </w:rPr>
+        <w:t>Do that again</w:t>
+      </w:r>
+      <w:r>
+        <w:rPr>
+          <w:sz w:val="32"/>
+        </w:rPr>
+        <w:t>. C</w:t>
+      </w:r>
+      <w:r>
+        <w:rPr>
+          <w:sz w:val="32"/>
+        </w:rPr>
+        <w:t>reate a third bucket called “lamp on”.</w:t>
+      </w:r>
+      <w:r>
+        <w:rPr>
+          <w:sz w:val="32"/>
+        </w:rPr>
+        <w:br/>
+        <w:t>Do that again</w:t>
+      </w:r>
+      <w:r>
+        <w:rPr>
+          <w:sz w:val="32"/>
+        </w:rPr>
+        <w:t>.</w:t>
+      </w:r>
+      <w:r>
+        <w:rPr>
+          <w:sz w:val="32"/>
+        </w:rPr>
+        <w:t xml:space="preserve"> </w:t>
+      </w:r>
+      <w:r>
+        <w:rPr>
+          <w:sz w:val="32"/>
+        </w:rPr>
+        <w:t>C</w:t>
+      </w:r>
+      <w:r>
+        <w:rPr>
+          <w:sz w:val="32"/>
+        </w:rPr>
+        <w:t>reate a fourth bucket called “lamp off”.</w:t>
+      </w:r>
+      <w:r>
+        <w:rPr>
+          <w:sz w:val="32"/>
+        </w:rPr>
+        <w:br/>
+      </w:r>
+      <w:r>
+        <w:rPr>
+          <w:noProof/>
+          <w:sz w:val="32"/>
+          <w:lang w:eastAsia="en-GB"/>
+        </w:rPr>
+        <w:drawing>
+          <wp:inline distT="0" distB="0" distL="0" distR="0" wp14:anchorId="2487590B" wp14:editId="382FCA23">
+            <wp:extent cx="4760201" cy="2628000"/>
+            <wp:effectExtent l="12700" t="12700" r="15240" b="13970"/>
+            <wp:docPr id="42" name="Picture 42"/>
+            <wp:cNvGraphicFramePr>
+              <a:graphicFrameLocks xmlns:a="http://schemas.openxmlformats.org/drawingml/2006/main" noChangeAspect="1"/>
+            </wp:cNvGraphicFramePr>
+            <a:graphic xmlns:a="http://schemas.openxmlformats.org/drawingml/2006/main">
+              <a:graphicData uri="http://schemas.openxmlformats.org/drawingml/2006/picture">
+                <pic:pic xmlns:pic="http://schemas.openxmlformats.org/drawingml/2006/picture">
+                  <pic:nvPicPr>
+                    <pic:cNvPr id="1" name=""/>
+                    <pic:cNvPicPr/>
+                  </pic:nvPicPr>
+                  <pic:blipFill>
+                    <a:blip r:embed="rId17"/>
+                    <a:stretch>
+                      <a:fillRect/>
+                    </a:stretch>
+                  </pic:blipFill>
+                  <pic:spPr>
+                    <a:xfrm>
+                      <a:off x="0" y="0"/>
+                      <a:ext cx="4760201" cy="2628000"/>
+                    </a:xfrm>
+                    <a:prstGeom prst="rect">
+                      <a:avLst/>
+                    </a:prstGeom>
+                    <a:ln w="9525" cap="flat" cmpd="sng" algn="ctr">
+                      <a:solidFill>
+                        <a:srgbClr val="4472C4"/>
+                      </a:solidFill>
+                      <a:prstDash val="solid"/>
+                      <a:round/>
+                      <a:headEnd type="none" w="med" len="med"/>
+                      <a:tailEnd type="none" w="med" len="med"/>
+                    </a:ln>
+                  </pic:spPr>
+                </pic:pic>
+              </a:graphicData>
+            </a:graphic>
+          </wp:inline>
+        </w:drawing>
+      </w:r>
+    </w:p>
+    <w:p>
+      <w:pPr>
+        <w:rPr>
+          <w:sz w:val="32"/>
+        </w:rPr>
+      </w:pPr>
+    </w:p>
+    <w:p>
+      <w:pPr>
+        <w:pStyle w:val="ListParagraph"/>
+        <w:numPr>
+          <w:ilvl w:val="0"/>
+          <w:numId w:val="1"/>
+        </w:numPr>
+        <w:rPr>
+          <w:sz w:val="32"/>
+        </w:rPr>
+      </w:pPr>
+      <w:r>
+        <w:rPr>
+          <w:sz w:val="32"/>
+        </w:rPr>
+        <w:t>Click on the “</w:t>
+      </w:r>
+      <w:r>
+        <w:rPr>
+          <w:b/>
+          <w:sz w:val="32"/>
+        </w:rPr>
+        <w:t>Add example</w:t>
+      </w:r>
+      <w:r>
+        <w:rPr>
+          <w:sz w:val="32"/>
+        </w:rPr>
+        <w:t>” button in the “</w:t>
+      </w:r>
+      <w:r>
+        <w:rPr>
+          <w:sz w:val="32"/>
+        </w:rPr>
+        <w:t>fan on</w:t>
+      </w:r>
+      <w:r>
+        <w:rPr>
+          <w:sz w:val="32"/>
+        </w:rPr>
+        <w:t>” buc</w:t>
+      </w:r>
+      <w:r>
+        <w:rPr>
+          <w:sz w:val="32"/>
+        </w:rPr>
+        <w:t>ket</w:t>
+      </w:r>
+    </w:p>
+    <w:p>
+      <w:pPr>
+        <w:pStyle w:val="ListParagraph"/>
+        <w:rPr>
+          <w:sz w:val="32"/>
+        </w:rPr>
+      </w:pPr>
+      <w:r>
+        <w:rPr>
+          <w:noProof/>
+          <w:sz w:val="32"/>
+          <w:lang w:eastAsia="en-GB"/>
+        </w:rPr>
+        <mc:AlternateContent>
+          <mc:Choice Requires="wps">
+            <w:drawing>
+              <wp:anchor distT="0" distB="0" distL="114300" distR="114300" simplePos="0" relativeHeight="251688960" behindDoc="0" locked="0" layoutInCell="1" allowOverlap="1" wp14:anchorId="095BE2A7" wp14:editId="4F28DEA2">
+                <wp:simplePos x="0" y="0"/>
+                <wp:positionH relativeFrom="column">
+                  <wp:posOffset>1096613</wp:posOffset>
+                </wp:positionH>
+                <wp:positionV relativeFrom="paragraph">
+                  <wp:posOffset>1005077</wp:posOffset>
+                </wp:positionV>
+                <wp:extent cx="2037369" cy="1284838"/>
+                <wp:effectExtent l="25400" t="38100" r="20320" b="36195"/>
+                <wp:wrapNone/>
+                <wp:docPr id="17" name="Straight Connector 17"/>
+                <wp:cNvGraphicFramePr/>
+                <a:graphic xmlns:a="http://schemas.openxmlformats.org/drawingml/2006/main">
+                  <a:graphicData uri="http://schemas.microsoft.com/office/word/2010/wordprocessingShape">
+                    <wps:wsp>
+                      <wps:cNvCnPr/>
+                      <wps:spPr>
+                        <a:xfrm flipV="1">
+                          <a:off x="0" y="0"/>
+                          <a:ext cx="2037369" cy="1284838"/>
+                        </a:xfrm>
+                        <a:prstGeom prst="line">
+                          <a:avLst/>
+                        </a:prstGeom>
+                        <a:ln w="88900">
+                          <a:headEnd type="triangle"/>
+                        </a:ln>
+                      </wps:spPr>
+                      <wps:style>
+                        <a:lnRef idx="1">
+                          <a:schemeClr val="accent1"/>
+                        </a:lnRef>
+                        <a:fillRef idx="0">
+                          <a:schemeClr val="accent1"/>
+                        </a:fillRef>
+                        <a:effectRef idx="0">
+                          <a:schemeClr val="accent1"/>
+                        </a:effectRef>
+                        <a:fontRef idx="minor">
+                          <a:schemeClr val="tx1"/>
+                        </a:fontRef>
+                      </wps:style>
+                      <wps:bodyPr/>
+                    </wps:wsp>
+                  </a:graphicData>
+                </a:graphic>
+                <wp14:sizeRelH relativeFrom="margin">
+                  <wp14:pctWidth>0</wp14:pctWidth>
+                </wp14:sizeRelH>
+                <wp14:sizeRelV relativeFrom="margin">
+                  <wp14:pctHeight>0</wp14:pctHeight>
+                </wp14:sizeRelV>
+              </wp:anchor>
+            </w:drawing>
+          </mc:Choice>
+          <mc:Fallback>
+            <w:pict>
+              <v:line w14:anchorId="1C3D833C" id="Straight Connector 17" o:spid="_x0000_s1026" style="position:absolute;flip:y;z-index:251688960;visibility:visible;mso-wrap-style:square;mso-width-percent:0;mso-height-percent:0;mso-wrap-distance-left:9pt;mso-wrap-distance-top:0;mso-wrap-distance-right:9pt;mso-wrap-distance-bottom:0;mso-position-horizontal:absolute;mso-position-horizontal-relative:text;mso-position-vertical:absolute;mso-position-vertical-relative:text;mso-width-percent:0;mso-height-percent:0;mso-width-relative:margin;mso-height-relative:margin" from="86.35pt,79.15pt" to="246.75pt,180.3pt" o:gfxdata="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" strokecolor="#4472c4 [3204]" strokeweight="7pt">
+                <v:stroke startarrow="block" joinstyle="miter"/>
+              </v:line>
+            </w:pict>
+          </mc:Fallback>
+        </mc:AlternateContent>
+      </w:r>
+      <w:r>
+        <w:rPr>
+          <w:sz w:val="32"/>
+        </w:rPr>
+        <w:drawing>
+          <wp:inline distT="0" distB="0" distL="0" distR="0" wp14:anchorId="3C0DCC81" wp14:editId="7D0BEF83">
+            <wp:extent cx="4586400" cy="2518978"/>
+            <wp:effectExtent l="12700" t="12700" r="11430" b="8890"/>
+            <wp:docPr id="16" name="Picture 16"/>
+            <wp:cNvGraphicFramePr>
+              <a:graphicFrameLocks xmlns:a="http://schemas.openxmlformats.org/drawingml/2006/main" noChangeAspect="1"/>
+            </wp:cNvGraphicFramePr>
+            <a:graphic xmlns:a="http://schemas.openxmlformats.org/drawingml/2006/main">
+              <a:graphicData uri="http://schemas.openxmlformats.org/drawingml/2006/picture">
+                <pic:pic xmlns:pic="http://schemas.openxmlformats.org/drawingml/2006/picture">
+                  <pic:nvPicPr>
+                    <pic:cNvPr id="1" name=""/>
+                    <pic:cNvPicPr/>
+                  </pic:nvPicPr>
+                  <pic:blipFill>
+                    <a:blip r:embed="rId18"/>
+                    <a:stretch>
+                      <a:fillRect/>
+                    </a:stretch>
+                  </pic:blipFill>
+                  <pic:spPr>
+                    <a:xfrm>
+                      <a:off x="0" y="0"/>
+                      <a:ext cx="4586400" cy="2518978"/>
+                    </a:xfrm>
+                    <a:prstGeom prst="rect">
+                      <a:avLst/>
+                    </a:prstGeom>
+                    <a:ln w="9525" cap="flat" cmpd="sng" algn="ctr">
+                      <a:solidFill>
+                        <a:srgbClr val="4472C4"/>
+                      </a:solidFill>
+                      <a:prstDash val="solid"/>
+                      <a:round/>
+                      <a:headEnd type="none" w="med" len="med"/>
+                      <a:tailEnd type="none" w="med" len="med"/>
+                    </a:ln>
+                  </pic:spPr>
+                </pic:pic>
+              </a:graphicData>
+            </a:graphic>
+          </wp:inline>
+        </w:drawing>
+      </w:r>
+    </w:p>
+    <w:p>
+      <w:pPr>
+        <w:rPr>
+          <w:sz w:val="32"/>
+        </w:rPr>
+      </w:pPr>
+    </w:p>
+    <w:p>
+      <w:pPr>
+        <w:pStyle w:val="ListParagraph"/>
+        <w:numPr>
+          <w:ilvl w:val="0"/>
+          <w:numId w:val="1"/>
+        </w:numPr>
+        <w:rPr>
+          <w:sz w:val="32"/>
+        </w:rPr>
+      </w:pPr>
+      <w:r>
+        <w:rPr>
+          <w:sz w:val="32"/>
+        </w:rPr>
+        <w:t>T</w:t>
+      </w:r>
+      <w:r>
+        <w:rPr>
+          <w:sz w:val="32"/>
+        </w:rPr>
+        <w:t>ype in</w:t>
+      </w:r>
+      <w:r>
+        <w:rPr>
+          <w:sz w:val="32"/>
+        </w:rPr>
+        <w:t xml:space="preserve"> a way to ask for the fan to be turned on</w:t>
+      </w:r>
+      <w:r>
+        <w:rPr>
+          <w:sz w:val="32"/>
+        </w:rPr>
+        <w:t>, then click “</w:t>
+      </w:r>
+      <w:r>
+        <w:rPr>
+          <w:b/>
+          <w:sz w:val="32"/>
+        </w:rPr>
+        <w:t>ADD</w:t>
+      </w:r>
+      <w:r>
+        <w:rPr>
+          <w:sz w:val="32"/>
+        </w:rPr>
+        <w:t>”</w:t>
+      </w:r>
+      <w:r>
+        <w:rPr>
+          <w:sz w:val="32"/>
+        </w:rPr>
+        <w:br/>
+      </w:r>
+      <w:r>
+        <w:rPr>
+          <w:i/>
+          <w:sz w:val="32"/>
+        </w:rPr>
+        <w:t xml:space="preserve">For example, you could type “Please can you switch on the fan”. </w:t>
+      </w:r>
+      <w:r>
+        <w:rPr>
+          <w:i/>
+          <w:sz w:val="32"/>
+        </w:rPr>
+        <w:br/>
+      </w:r>
+    </w:p>
+    <w:p>
+      <w:pPr>
+        <w:pStyle w:val="ListParagraph"/>
+        <w:numPr>
+          <w:ilvl w:val="0"/>
+          <w:numId w:val="1"/>
+        </w:numPr>
+        <w:rPr>
+          <w:sz w:val="32"/>
+        </w:rPr>
+      </w:pPr>
+      <w:r>
+        <w:rPr>
+          <w:sz w:val="32"/>
+        </w:rPr>
+        <w:t>Click on the “</w:t>
+      </w:r>
+      <w:r>
+        <w:rPr>
+          <w:b/>
+          <w:sz w:val="32"/>
+        </w:rPr>
+        <w:t>Add example</w:t>
+      </w:r>
+      <w:r>
+        <w:rPr>
+          <w:sz w:val="32"/>
+        </w:rPr>
+        <w:t>” button in the “</w:t>
+      </w:r>
+      <w:r>
+        <w:rPr>
+          <w:sz w:val="32"/>
+        </w:rPr>
+        <w:t>fan off</w:t>
+      </w:r>
+      <w:r>
+        <w:rPr>
+          <w:sz w:val="32"/>
+        </w:rPr>
+        <w:t xml:space="preserve">” bucket, and type in a </w:t>
+      </w:r>
+      <w:r>
+        <w:rPr>
+          <w:sz w:val="32"/>
+        </w:rPr>
+        <w:t>way to ask for the fan to be switched off</w:t>
+      </w:r>
+      <w:r>
+        <w:rPr>
+          <w:sz w:val="32"/>
+        </w:rPr>
+        <w:t>.</w:t>
+      </w:r>
+      <w:r>
+        <w:rPr>
+          <w:sz w:val="32"/>
+        </w:rPr>
+        <w:br/>
+      </w:r>
+      <w:r>
+        <w:rPr>
+          <w:i/>
+          <w:sz w:val="32"/>
+        </w:rPr>
+        <w:t>For example, you could type “I want the fan off now”</w:t>
+      </w:r>
+      <w:r>
+        <w:rPr>
+          <w:sz w:val="32"/>
+        </w:rPr>
+        <w:br/>
+      </w:r>
+      <w:r>
+        <w:rPr>
+          <w:sz w:val="32"/>
+        </w:rPr>
+        <w:t xml:space="preserve"> </w:t>
+      </w:r>
+    </w:p>
+    <w:p>
+      <w:pPr>
+        <w:pStyle w:val="ListParagraph"/>
+        <w:numPr>
+          <w:ilvl w:val="0"/>
+          <w:numId w:val="1"/>
+        </w:numPr>
+        <w:rPr>
+          <w:sz w:val="32"/>
+        </w:rPr>
+      </w:pPr>
+      <w:r>
+        <w:rPr>
+          <w:sz w:val="32"/>
+        </w:rPr>
+        <w:t>Do the same for the “la</w:t>
+      </w:r>
+      <w:r>
+        <w:rPr>
+          <w:sz w:val="32"/>
+        </w:rPr>
+        <w:t xml:space="preserve">mp on” and “lamp off” buckets. </w:t>
+      </w:r>
+    </w:p>
+    <w:p>
+      <w:pPr>
+        <w:pStyle w:val="ListParagraph"/>
+        <w:numPr>
+          <w:ilvl w:val="0"/>
+          <w:numId w:val="1"/>
+        </w:numPr>
+        <w:rPr>
+          <w:sz w:val="32"/>
+        </w:rPr>
+      </w:pPr>
+      <w:r>
+        <w:rPr>
+          <w:sz w:val="32"/>
+        </w:rPr>
+        <w:lastRenderedPageBreak/>
+        <w:t xml:space="preserve">Repeat steps </w:t>
+      </w:r>
+      <w:r>
+        <w:rPr>
+          <w:sz w:val="32"/>
+        </w:rPr>
+        <w:t>12</w:t>
+      </w:r>
+      <w:r>
+        <w:rPr>
+          <w:sz w:val="32"/>
+        </w:rPr>
+        <w:t>-</w:t>
+      </w:r>
+      <w:r>
+        <w:rPr>
+          <w:sz w:val="32"/>
+        </w:rPr>
+        <w:t>1</w:t>
+      </w:r>
+      <w:r>
+        <w:rPr>
+          <w:sz w:val="32"/>
+        </w:rPr>
+        <w:t>5</w:t>
+      </w:r>
+      <w:r>
+        <w:rPr>
+          <w:sz w:val="32"/>
+        </w:rPr>
+        <w:t xml:space="preserve"> until you’ve </w:t>
+      </w:r>
+      <w:r>
+        <w:rPr>
+          <w:sz w:val="32"/>
+        </w:rPr>
+        <w:t>got</w:t>
+      </w:r>
+      <w:r>
+        <w:rPr>
+          <w:sz w:val="32"/>
+        </w:rPr>
+        <w:t xml:space="preserve"> at least </w:t>
+      </w:r>
+      <w:r>
+        <w:rPr>
+          <w:b/>
+          <w:sz w:val="32"/>
+        </w:rPr>
+        <w:t>six</w:t>
+      </w:r>
+      <w:r>
+        <w:rPr>
+          <w:sz w:val="32"/>
+        </w:rPr>
+        <w:t xml:space="preserve"> examples of each.</w:t>
+      </w:r>
+      <w:r>
+        <w:rPr>
+          <w:sz w:val="32"/>
+        </w:rPr>
+        <w:br/>
+      </w:r>
+      <w:r>
+        <w:rPr>
+          <w:i/>
+          <w:sz w:val="32"/>
+        </w:rPr>
+        <w:t xml:space="preserve">Be </w:t>
+      </w:r>
+      <w:r>
+        <w:rPr>
+          <w:i/>
+          <w:sz w:val="32"/>
+        </w:rPr>
+        <w:t>imaginative</w:t>
+      </w:r>
+      <w:r>
+        <w:rPr>
+          <w:i/>
+          <w:sz w:val="32"/>
+        </w:rPr>
+        <w:t xml:space="preserve">! </w:t>
+      </w:r>
+      <w:r>
+        <w:rPr>
+          <w:i/>
+          <w:sz w:val="32"/>
+        </w:rPr>
+        <w:t xml:space="preserve">Think </w:t>
+      </w:r>
+      <w:r>
+        <w:rPr>
+          <w:i/>
+          <w:sz w:val="32"/>
+        </w:rPr>
+        <w:t xml:space="preserve">of lots of different ways to ask each command. </w:t>
+      </w:r>
+      <w:r>
+        <w:rPr>
+          <w:i/>
+          <w:sz w:val="32"/>
+        </w:rPr>
+        <w:br/>
+        <w:t xml:space="preserve">For “fan on” you could complain that you’re too hot. </w:t>
+      </w:r>
+      <w:r>
+        <w:rPr>
+          <w:i/>
+          <w:sz w:val="32"/>
+        </w:rPr>
+        <w:br/>
+        <w:t xml:space="preserve">For “fan off” you could complain that it’s too breezy. </w:t>
+      </w:r>
+      <w:r>
+        <w:rPr>
+          <w:i/>
+          <w:sz w:val="32"/>
+        </w:rPr>
+        <w:br/>
+        <w:t xml:space="preserve">For “lamp on” you could complain that it’s too dark or that you can’t see. </w:t>
+      </w:r>
+      <w:r>
+        <w:rPr>
+          <w:i/>
+          <w:sz w:val="32"/>
+        </w:rPr>
+        <w:br/>
+        <w:t xml:space="preserve">For “lamp off” you could complain that it’s too bright. </w:t>
+      </w:r>
+      <w:r>
+        <w:rPr>
+          <w:i/>
+          <w:sz w:val="32"/>
+        </w:rPr>
+        <w:br/>
+      </w:r>
+      <w:r>
+        <w:rPr>
+          <w:noProof/>
+          <w:sz w:val="32"/>
+          <w:lang w:eastAsia="en-GB"/>
+        </w:rPr>
+        <w:drawing>
+          <wp:inline distT="0" distB="0" distL="0" distR="0" wp14:anchorId="706E9EE3" wp14:editId="50C55F62">
+            <wp:extent cx="5832000" cy="3211826"/>
+            <wp:effectExtent l="12700" t="12700" r="10160" b="14605"/>
+            <wp:docPr id="43" name="Picture 43"/>
+            <wp:cNvGraphicFramePr>
+              <a:graphicFrameLocks xmlns:a="http://schemas.openxmlformats.org/drawingml/2006/main" noChangeAspect="1"/>
+            </wp:cNvGraphicFramePr>
+            <a:graphic xmlns:a="http://schemas.openxmlformats.org/drawingml/2006/main">
+              <a:graphicData uri="http://schemas.openxmlformats.org/drawingml/2006/picture">
+                <pic:pic xmlns:pic="http://schemas.openxmlformats.org/drawingml/2006/picture">
+                  <pic:nvPicPr>
+                    <pic:cNvPr id="1" name=""/>
+                    <pic:cNvPicPr/>
+                  </pic:nvPicPr>
+                  <pic:blipFill>
+                    <a:blip r:embed="rId19"/>
+                    <a:stretch>
+                      <a:fillRect/>
+                    </a:stretch>
+                  </pic:blipFill>
+                  <pic:spPr>
+                    <a:xfrm>
+                      <a:off x="0" y="0"/>
+                      <a:ext cx="5832000" cy="3211826"/>
+                    </a:xfrm>
+                    <a:prstGeom prst="rect">
+                      <a:avLst/>
+                    </a:prstGeom>
+                    <a:ln w="9525" cap="flat" cmpd="sng" algn="ctr">
+                      <a:solidFill>
+                        <a:srgbClr val="4472C4"/>
+                      </a:solidFill>
+                      <a:prstDash val="solid"/>
+                      <a:round/>
+                      <a:headEnd type="none" w="med" len="med"/>
+                      <a:tailEnd type="none" w="med" len="med"/>
+                    </a:ln>
+                  </pic:spPr>
+                </pic:pic>
+              </a:graphicData>
+            </a:graphic>
+          </wp:inline>
+        </w:drawing>
+      </w:r>
+      <w:r>
+        <w:rPr>
+          <w:sz w:val="32"/>
+        </w:rPr>
+        <w:br/>
+      </w:r>
+    </w:p>
+    <w:p>
+      <w:pPr>
+        <w:pStyle w:val="ListParagraph"/>
+        <w:numPr>
+          <w:ilvl w:val="0"/>
+          <w:numId w:val="1"/>
+        </w:numPr>
+        <w:rPr>
+          <w:sz w:val="32"/>
+        </w:rPr>
+      </w:pPr>
+      <w:r>
+        <w:rPr>
+          <w:sz w:val="32"/>
+        </w:rPr>
+        <w:t xml:space="preserve">Click the </w:t>
+      </w:r>
+      <w:r>
+        <w:rPr>
+          <w:b/>
+          <w:sz w:val="32"/>
+        </w:rPr>
+        <w:t>“&lt; Back to project</w:t>
+      </w:r>
+      <w:r>
+        <w:rPr>
+          <w:sz w:val="32"/>
+        </w:rPr>
+        <w:t xml:space="preserve">” </w:t>
+      </w:r>
+      <w:r>
+        <w:rPr>
+          <w:sz w:val="32"/>
+        </w:rPr>
+        <w:t>link</w:t>
+      </w:r>
+      <w:r>
+        <w:rPr>
+          <w:sz w:val="32"/>
+        </w:rPr>
+        <w:t>, then click “</w:t>
+      </w:r>
+      <w:r>
+        <w:rPr>
+          <w:b/>
+          <w:sz w:val="32"/>
+        </w:rPr>
+        <w:t>Learn &amp; Test</w:t>
+      </w:r>
+      <w:r>
+        <w:rPr>
+          <w:sz w:val="32"/>
+        </w:rPr>
+        <w:t>”</w:t>
+      </w:r>
+      <w:r>
+        <w:rPr>
+          <w:sz w:val="32"/>
+        </w:rPr>
+        <w:t xml:space="preserve">. </w:t>
+      </w:r>
+    </w:p>
+    <w:p>
+      <w:pPr>
+        <w:rPr>
+          <w:sz w:val="32"/>
+        </w:rPr>
+      </w:pPr>
+    </w:p>
+    <w:p>
+      <w:pPr>
+        <w:pStyle w:val="ListParagraph"/>
+        <w:numPr>
+          <w:ilvl w:val="0"/>
+          <w:numId w:val="1"/>
+        </w:numPr>
+        <w:rPr>
+          <w:sz w:val="32"/>
+        </w:rPr>
+      </w:pPr>
+      <w:r>
+        <w:rPr>
+          <w:noProof/>
+          <w:sz w:val="32"/>
+          <w:lang w:eastAsia="en-GB"/>
+        </w:rPr>
+        <mc:AlternateContent>
+          <mc:Choice Requires="wps">
+            <w:drawing>
+              <wp:anchor distT="0" distB="0" distL="114300" distR="114300" simplePos="0" relativeHeight="251691008" behindDoc="0" locked="0" layoutInCell="1" allowOverlap="1" wp14:anchorId="34076BF0" wp14:editId="5FDA00B4">
+                <wp:simplePos x="0" y="0"/>
+                <wp:positionH relativeFrom="column">
+                  <wp:posOffset>2289030</wp:posOffset>
+                </wp:positionH>
+                <wp:positionV relativeFrom="paragraph">
+                  <wp:posOffset>1711743</wp:posOffset>
+                </wp:positionV>
+                <wp:extent cx="2037369" cy="1284838"/>
+                <wp:effectExtent l="25400" t="38100" r="20320" b="36195"/>
+                <wp:wrapNone/>
+                <wp:docPr id="19" name="Straight Connector 19"/>
+                <wp:cNvGraphicFramePr/>
+                <a:graphic xmlns:a="http://schemas.openxmlformats.org/drawingml/2006/main">
+                  <a:graphicData uri="http://schemas.microsoft.com/office/word/2010/wordprocessingShape">
+                    <wps:wsp>
+                      <wps:cNvCnPr/>
+                      <wps:spPr>
+                        <a:xfrm flipV="1">
+                          <a:off x="0" y="0"/>
+                          <a:ext cx="2037369" cy="1284838"/>
+                        </a:xfrm>
+                        <a:prstGeom prst="line">
+                          <a:avLst/>
+                        </a:prstGeom>
+                        <a:ln w="88900">
+                          <a:headEnd type="triangle"/>
+                        </a:ln>
+                      </wps:spPr>
+                      <wps:style>
+                        <a:lnRef idx="1">
+                          <a:schemeClr val="accent1"/>
+                        </a:lnRef>
+                        <a:fillRef idx="0">
+                          <a:schemeClr val="accent1"/>
+                        </a:fillRef>
+                        <a:effectRef idx="0">
+                          <a:schemeClr val="accent1"/>
+                        </a:effectRef>
+                        <a:fontRef idx="minor">
+                          <a:schemeClr val="tx1"/>
+                        </a:fontRef>
+                      </wps:style>
+                      <wps:bodyPr/>
+                    </wps:wsp>
+                  </a:graphicData>
+                </a:graphic>
+                <wp14:sizeRelH relativeFrom="margin">
+                  <wp14:pctWidth>0</wp14:pctWidth>
+                </wp14:sizeRelH>
+                <wp14:sizeRelV relativeFrom="margin">
+                  <wp14:pctHeight>0</wp14:pctHeight>
+                </wp14:sizeRelV>
+              </wp:anchor>
+            </w:drawing>
+          </mc:Choice>
+          <mc:Fallback>
+            <w:pict>
+              <v:line w14:anchorId="1429FEC1" id="Straight Connector 19" o:spid="_x0000_s1026" style="position:absolute;flip:y;z-index:251691008;visibility:visible;mso-wrap-style:square;mso-width-percent:0;mso-height-percent:0;mso-wrap-distance-left:9pt;mso-wrap-distance-top:0;mso-wrap-distance-right:9pt;mso-wrap-distance-bottom:0;mso-position-horizontal:absolute;mso-position-horizontal-relative:text;mso-position-vertical:absolute;mso-position-vertical-relative:text;mso-width-percent:0;mso-height-percent:0;mso-width-relative:margin;mso-height-relative:margin" from="180.25pt,134.8pt" to="340.65pt,235.95pt" o:gfxdata="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" strokecolor="#4472c4 [3204]" strokeweight="7pt">
+                <v:stroke startarrow="block" joinstyle="miter"/>
+              </v:line>
+            </w:pict>
+          </mc:Fallback>
+        </mc:AlternateContent>
+      </w:r>
+      <w:r>
+        <w:rPr>
+          <w:sz w:val="32"/>
+        </w:rPr>
+        <w:t>Click the “</w:t>
+      </w:r>
+      <w:r>
+        <w:rPr>
+          <w:b/>
+          <w:sz w:val="32"/>
+        </w:rPr>
+        <w:t>Train new machine learning model</w:t>
+      </w:r>
+      <w:r>
+        <w:rPr>
+          <w:sz w:val="32"/>
+        </w:rPr>
+        <w:t>” button.</w:t>
+      </w:r>
+      <w:r>
+        <w:rPr>
+          <w:i/>
+          <w:sz w:val="32"/>
+        </w:rPr>
+        <w:br/>
+      </w:r>
+      <w:r>
+        <w:rPr>
+          <w:i/>
+          <w:sz w:val="32"/>
+        </w:rPr>
+        <w:drawing>
+          <wp:inline distT="0" distB="0" distL="0" distR="0" wp14:anchorId="35066CB7" wp14:editId="2C6AE702">
+            <wp:extent cx="5760000" cy="2865146"/>
+            <wp:effectExtent l="12700" t="12700" r="19050" b="17780"/>
+            <wp:docPr id="18" name="Picture 18"/>
+            <wp:cNvGraphicFramePr>
+              <a:graphicFrameLocks xmlns:a="http://schemas.openxmlformats.org/drawingml/2006/main" noChangeAspect="1"/>
+            </wp:cNvGraphicFramePr>
+            <a:graphic xmlns:a="http://schemas.openxmlformats.org/drawingml/2006/main">
+              <a:graphicData uri="http://schemas.openxmlformats.org/drawingml/2006/picture">
+                <pic:pic xmlns:pic="http://schemas.openxmlformats.org/drawingml/2006/picture">
+                  <pic:nvPicPr>
+                    <pic:cNvPr id="1" name=""/>
+                    <pic:cNvPicPr/>
+                  </pic:nvPicPr>
+                  <pic:blipFill rotWithShape="1">
+                    <a:blip r:embed="rId20"/>
+                    <a:srcRect t="10313" b="4226"/>
+                    <a:stretch/>
+                  </pic:blipFill>
+                  <pic:spPr bwMode="auto">
+                    <a:xfrm>
+                      <a:off x="0" y="0"/>
+                      <a:ext cx="5760000" cy="2865146"/>
+                    </a:xfrm>
+                    <a:prstGeom prst="rect">
+                      <a:avLst/>
+                    </a:prstGeom>
+                    <a:ln w="9525" cap="flat" cmpd="sng" algn="ctr">
+                      <a:solidFill>
+                        <a:srgbClr val="4472C4"/>
+                      </a:solidFill>
+                      <a:prstDash val="solid"/>
+                      <a:round/>
+                      <a:headEnd type="none" w="med" len="med"/>
+                      <a:tailEnd type="none" w="med" len="med"/>
+                    </a:ln>
+                    <a:extLst>
+                      <a:ext uri="{53640926-AAD7-44D8-BBD7-CCE9431645EC}">
+                        <a14:shadowObscured xmlns:a14="http://schemas.microsoft.com/office/drawing/2010/main"/>
+                      </a:ext>
+                    </a:extLst>
+                  </pic:spPr>
+                </pic:pic>
+              </a:graphicData>
+            </a:graphic>
+          </wp:inline>
+        </w:drawing>
+      </w:r>
+    </w:p>
+    <w:p>
+      <w:pPr>
+        <w:pStyle w:val="ListParagraph"/>
+        <w:numPr>
+          <w:ilvl w:val="0"/>
+          <w:numId w:val="1"/>
+        </w:numPr>
+        <w:rPr>
+          <w:sz w:val="32"/>
+        </w:rPr>
+      </w:pPr>
+      <w:r>
+        <w:rPr>
+          <w:sz w:val="32"/>
+        </w:rPr>
+        <w:lastRenderedPageBreak/>
+        <w:t xml:space="preserve">Wait for the training to complete. This might take a </w:t>
+      </w:r>
+      <w:r>
+        <w:rPr>
+          <w:sz w:val="32"/>
+        </w:rPr>
+        <w:t>minute or two</w:t>
+      </w:r>
+      <w:r>
+        <w:rPr>
+          <w:sz w:val="32"/>
+        </w:rPr>
+        <w:t>.</w:t>
+      </w:r>
+      <w:r>
+        <w:rPr>
+          <w:sz w:val="32"/>
+        </w:rPr>
+        <w:br/>
+      </w:r>
+      <w:r>
+        <w:rPr>
+          <w:i/>
+          <w:sz w:val="32"/>
+        </w:rPr>
+        <w:t>Try the multi-choice quiz at the bottom of the page while you wait.</w:t>
+      </w:r>
+      <w:r>
+        <w:rPr>
+          <w:sz w:val="32"/>
+        </w:rPr>
+        <w:br/>
+      </w:r>
+    </w:p>
+    <w:p>
+      <w:pPr>
+        <w:pStyle w:val="ListParagraph"/>
+        <w:numPr>
+          <w:ilvl w:val="0"/>
+          <w:numId w:val="1"/>
+        </w:numPr>
+        <w:rPr>
+          <w:sz w:val="32"/>
+        </w:rPr>
+      </w:pPr>
+      <w:r>
+        <w:rPr>
+          <w:sz w:val="32"/>
+        </w:rPr>
+        <w:t xml:space="preserve">Once the training has completed, a Test box will </w:t>
+      </w:r>
+      <w:r>
+        <w:rPr>
+          <w:sz w:val="32"/>
+        </w:rPr>
+        <w:t>appear</w:t>
+      </w:r>
+      <w:r>
+        <w:rPr>
+          <w:sz w:val="32"/>
+        </w:rPr>
+        <w:t>.</w:t>
+      </w:r>
+      <w:r>
+        <w:rPr>
+          <w:sz w:val="32"/>
+        </w:rPr>
+        <w:t xml:space="preserve"> </w:t>
+      </w:r>
+      <w:r>
+        <w:rPr>
+          <w:sz w:val="32"/>
+        </w:rPr>
+        <w:br/>
+      </w:r>
+      <w:r>
+        <w:rPr>
+          <w:sz w:val="32"/>
+        </w:rPr>
+        <w:t xml:space="preserve">Try testing your </w:t>
+      </w:r>
+      <w:r>
+        <w:rPr>
+          <w:sz w:val="32"/>
+        </w:rPr>
+        <w:t xml:space="preserve">machine learning model </w:t>
+      </w:r>
+      <w:r>
+        <w:rPr>
+          <w:sz w:val="32"/>
+        </w:rPr>
+        <w:t xml:space="preserve">to see what </w:t>
+      </w:r>
+      <w:r>
+        <w:rPr>
+          <w:sz w:val="32"/>
+        </w:rPr>
+        <w:t>it</w:t>
+      </w:r>
+      <w:r>
+        <w:rPr>
+          <w:sz w:val="32"/>
+        </w:rPr>
+        <w:t xml:space="preserve"> has learned. </w:t>
+      </w:r>
+      <w:r>
+        <w:rPr>
+          <w:sz w:val="32"/>
+        </w:rPr>
+        <w:br/>
+        <w:t xml:space="preserve">Type </w:t>
+      </w:r>
+      <w:r>
+        <w:rPr>
+          <w:sz w:val="32"/>
+        </w:rPr>
+        <w:t>in a command</w:t>
+      </w:r>
+      <w:r>
+        <w:rPr>
+          <w:sz w:val="32"/>
+        </w:rPr>
+        <w:t xml:space="preserve">, and press enter. </w:t>
+      </w:r>
+      <w:r>
+        <w:rPr>
+          <w:i/>
+          <w:sz w:val="32"/>
+        </w:rPr>
+        <w:br/>
+      </w:r>
+      <w:r>
+        <w:rPr>
+          <w:i/>
+          <w:sz w:val="32"/>
+        </w:rPr>
+        <w:t>T</w:t>
+      </w:r>
+      <w:r>
+        <w:rPr>
+          <w:i/>
+          <w:sz w:val="32"/>
+        </w:rPr>
+        <w:t xml:space="preserve">est it with examples that you haven’t shown the computer before. </w:t>
+      </w:r>
+      <w:r>
+        <w:rPr>
+          <w:i/>
+          <w:sz w:val="32"/>
+        </w:rPr>
+        <w:br/>
+        <w:t xml:space="preserve">If you’re not happy with how the computer recognises the messages, go back to step </w:t>
+      </w:r>
+      <w:r>
+        <w:rPr>
+          <w:i/>
+          <w:sz w:val="32"/>
+        </w:rPr>
+        <w:t>12</w:t>
+      </w:r>
+      <w:r>
+        <w:rPr>
+          <w:i/>
+          <w:sz w:val="32"/>
+        </w:rPr>
+        <w:t>, and add more exampl</w:t>
+      </w:r>
+      <w:r>
+        <w:rPr>
+          <w:i/>
+          <w:sz w:val="32"/>
+        </w:rPr>
+        <w:t xml:space="preserve">es. </w:t>
+      </w:r>
+      <w:r>
+        <w:rPr>
+          <w:i/>
+          <w:sz w:val="32"/>
+        </w:rPr>
+        <w:br/>
+        <w:t xml:space="preserve">Make sure you repeat step </w:t>
+      </w:r>
+      <w:r>
+        <w:rPr>
+          <w:i/>
+          <w:sz w:val="32"/>
+        </w:rPr>
+        <w:t>18</w:t>
+      </w:r>
+      <w:r>
+        <w:rPr>
+          <w:i/>
+          <w:sz w:val="32"/>
+        </w:rPr>
+        <w:t xml:space="preserve"> to train with the new examples!</w:t>
+      </w:r>
+    </w:p>
+    <w:p>
+      <w:pPr>
+        <w:rPr>
+          <w:sz w:val="32"/>
+        </w:rPr>
+      </w:pPr>
+      <w:r>
+        <w:rPr>
+          <w:noProof/>
+          <w:sz w:val="32"/>
+          <w:lang w:eastAsia="en-GB"/>
+        </w:rPr>
+        <mc:AlternateContent>
+          <mc:Choice Requires="wps">
+            <w:drawing>
+              <wp:anchor distT="0" distB="0" distL="114300" distR="114300" simplePos="0" relativeHeight="251693056" behindDoc="0" locked="0" layoutInCell="1" allowOverlap="1" wp14:anchorId="03BEC1E7" wp14:editId="4DA67A5E">
+                <wp:simplePos x="0" y="0"/>
+                <wp:positionH relativeFrom="column">
+                  <wp:posOffset>4071531</wp:posOffset>
+                </wp:positionH>
+                <wp:positionV relativeFrom="paragraph">
+                  <wp:posOffset>1588762</wp:posOffset>
+                </wp:positionV>
+                <wp:extent cx="2037369" cy="1284838"/>
+                <wp:effectExtent l="25400" t="38100" r="20320" b="36195"/>
+                <wp:wrapNone/>
+                <wp:docPr id="21" name="Straight Connector 21"/>
+                <wp:cNvGraphicFramePr/>
+                <a:graphic xmlns:a="http://schemas.openxmlformats.org/drawingml/2006/main">
+                  <a:graphicData uri="http://schemas.microsoft.com/office/word/2010/wordprocessingShape">
+                    <wps:wsp>
+                      <wps:cNvCnPr/>
+                      <wps:spPr>
+                        <a:xfrm flipV="1">
+                          <a:off x="0" y="0"/>
+                          <a:ext cx="2037369" cy="1284838"/>
+                        </a:xfrm>
+                        <a:prstGeom prst="line">
+                          <a:avLst/>
+                        </a:prstGeom>
+                        <a:ln w="88900">
+                          <a:headEnd type="triangle"/>
+                        </a:ln>
+                      </wps:spPr>
+                      <wps:style>
+                        <a:lnRef idx="1">
+                          <a:schemeClr val="accent1"/>
+                        </a:lnRef>
+                        <a:fillRef idx="0">
+                          <a:schemeClr val="accent1"/>
+                        </a:fillRef>
+                        <a:effectRef idx="0">
+                          <a:schemeClr val="accent1"/>
+                        </a:effectRef>
+                        <a:fontRef idx="minor">
+                          <a:schemeClr val="tx1"/>
+                        </a:fontRef>
+                      </wps:style>
+                      <wps:bodyPr/>
+                    </wps:wsp>
+                  </a:graphicData>
+                </a:graphic>
+                <wp14:sizeRelH relativeFrom="margin">
+                  <wp14:pctWidth>0</wp14:pctWidth>
+                </wp14:sizeRelH>
+                <wp14:sizeRelV relativeFrom="margin">
+                  <wp14:pctHeight>0</wp14:pctHeight>
+                </wp14:sizeRelV>
+              </wp:anchor>
+            </w:drawing>
+          </mc:Choice>
+          <mc:Fallback>
+            <w:pict>
+              <v:line w14:anchorId="1B39858E" id="Straight Connector 21" o:spid="_x0000_s1026" style="position:absolute;flip:y;z-index:251693056;visibility:visible;mso-wrap-style:square;mso-width-percent:0;mso-height-percent:0;mso-wrap-distance-left:9pt;mso-wrap-distance-top:0;mso-wrap-distance-right:9pt;mso-wrap-distance-bottom:0;mso-position-horizontal:absolute;mso-position-horizontal-relative:text;mso-position-vertical:absolute;mso-position-vertical-relative:text;mso-width-percent:0;mso-height-percent:0;mso-width-relative:margin;mso-height-relative:margin" from="320.6pt,125.1pt" to="481pt,226.25pt" o:gfxdata="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" strokecolor="#4472c4 [3204]" strokeweight="7pt">
+                <v:stroke startarrow="block" joinstyle="miter"/>
+              </v:line>
+            </w:pict>
+          </mc:Fallback>
+        </mc:AlternateContent>
+      </w:r>
+      <w:r>
+        <w:rPr>
+          <w:sz w:val="32"/>
+        </w:rPr>
+        <w:tab/>
+      </w:r>
+      <w:r>
+        <w:rPr>
+          <w:sz w:val="32"/>
+        </w:rPr>
+        <w:drawing>
+          <wp:inline distT="0" distB="0" distL="0" distR="0" wp14:anchorId="3C770C9A" wp14:editId="34067D51">
+            <wp:extent cx="5760000" cy="3402069"/>
+            <wp:effectExtent l="12700" t="12700" r="6350" b="14605"/>
+            <wp:docPr id="20" name="Picture 20"/>
+            <wp:cNvGraphicFramePr>
+              <a:graphicFrameLocks xmlns:a="http://schemas.openxmlformats.org/drawingml/2006/main" noChangeAspect="1"/>
+            </wp:cNvGraphicFramePr>
+            <a:graphic xmlns:a="http://schemas.openxmlformats.org/drawingml/2006/main">
+              <a:graphicData uri="http://schemas.openxmlformats.org/drawingml/2006/picture">
+                <pic:pic xmlns:pic="http://schemas.openxmlformats.org/drawingml/2006/picture">
+                  <pic:nvPicPr>
+                    <pic:cNvPr id="1" name=""/>
+                    <pic:cNvPicPr/>
+                  </pic:nvPicPr>
+                  <pic:blipFill>
+                    <a:blip r:embed="rId21"/>
+                    <a:stretch>
+                      <a:fillRect/>
+                    </a:stretch>
+                  </pic:blipFill>
+                  <pic:spPr>
+                    <a:xfrm>
+                      <a:off x="0" y="0"/>
+                      <a:ext cx="5760000" cy="3402069"/>
+                    </a:xfrm>
+                    <a:prstGeom prst="rect">
+                      <a:avLst/>
+                    </a:prstGeom>
+                    <a:ln w="9525" cap="flat" cmpd="sng" algn="ctr">
+                      <a:solidFill>
+                        <a:srgbClr val="4472C4"/>
+                      </a:solidFill>
+                      <a:prstDash val="solid"/>
+                      <a:round/>
+                      <a:headEnd type="none" w="med" len="med"/>
+                      <a:tailEnd type="none" w="med" len="med"/>
+                    </a:ln>
+                  </pic:spPr>
+                </pic:pic>
+              </a:graphicData>
+            </a:graphic>
+          </wp:inline>
+        </w:drawing>
+      </w:r>
+    </w:p>
+    <w:p>
+      <w:pPr>
+        <w:tabs>
+          <w:tab w:val="left" w:pos="900"/>
+        </w:tabs>
+      </w:pPr>
+    </w:p>
+    <w:p>
+      <w:pPr>
+        <w:pStyle w:val="ListParagraph"/>
+        <w:numPr>
+          <w:ilvl w:val="0"/>
+          <w:numId w:val="1"/>
+        </w:numPr>
+        <w:rPr>
+          <w:sz w:val="32"/>
+        </w:rPr>
+      </w:pPr>
+      <w:r>
+        <w:rPr>
+          <w:noProof/>
+          <w:sz w:val="32"/>
+          <w:lang w:eastAsia="en-GB"/>
+        </w:rPr>
+        <mc:AlternateContent>
+          <mc:Choice Requires="wps">
+            <w:drawing>
+              <wp:anchor distT="0" distB="0" distL="114300" distR="114300" simplePos="0" relativeHeight="251695104" behindDoc="0" locked="0" layoutInCell="1" allowOverlap="1" wp14:anchorId="14550D2D" wp14:editId="1B95BA85">
+                <wp:simplePos x="0" y="0"/>
+                <wp:positionH relativeFrom="column">
+                  <wp:posOffset>1652656</wp:posOffset>
+                </wp:positionH>
+                <wp:positionV relativeFrom="paragraph">
+                  <wp:posOffset>1138917</wp:posOffset>
+                </wp:positionV>
+                <wp:extent cx="2488621" cy="972016"/>
+                <wp:effectExtent l="38100" t="38100" r="38735" b="69850"/>
+                <wp:wrapNone/>
+                <wp:docPr id="26" name="Straight Connector 26"/>
+                <wp:cNvGraphicFramePr/>
+                <a:graphic xmlns:a="http://schemas.openxmlformats.org/drawingml/2006/main">
+                  <a:graphicData uri="http://schemas.microsoft.com/office/word/2010/wordprocessingShape">
+                    <wps:wsp>
+                      <wps:cNvCnPr/>
+                      <wps:spPr>
+                        <a:xfrm flipH="1" flipV="1">
+                          <a:off x="0" y="0"/>
+                          <a:ext cx="2488621" cy="972016"/>
+                        </a:xfrm>
+                        <a:prstGeom prst="line">
+                          <a:avLst/>
+                        </a:prstGeom>
+                        <a:ln w="88900">
+                          <a:headEnd type="triangle"/>
+                        </a:ln>
+                      </wps:spPr>
+                      <wps:style>
+                        <a:lnRef idx="1">
+                          <a:schemeClr val="accent1"/>
+                        </a:lnRef>
+                        <a:fillRef idx="0">
+                          <a:schemeClr val="accent1"/>
+                        </a:fillRef>
+                        <a:effectRef idx="0">
+                          <a:schemeClr val="accent1"/>
+                        </a:effectRef>
+                        <a:fontRef idx="minor">
+                          <a:schemeClr val="tx1"/>
+                        </a:fontRef>
+                      </wps:style>
+                      <wps:bodyPr/>
+                    </wps:wsp>
+                  </a:graphicData>
+                </a:graphic>
+                <wp14:sizeRelH relativeFrom="margin">
+                  <wp14:pctWidth>0</wp14:pctWidth>
+                </wp14:sizeRelH>
+                <wp14:sizeRelV relativeFrom="margin">
+                  <wp14:pctHeight>0</wp14:pctHeight>
+                </wp14:sizeRelV>
+              </wp:anchor>
+            </w:drawing>
+          </mc:Choice>
+          <mc:Fallback>
+            <w:pict>
+              <v:line w14:anchorId="06F04F6B" id="Straight Connector 26" o:spid="_x0000_s1026" style="position:absolute;flip:x y;z-index:251695104;visibility:visible;mso-wrap-style:square;mso-width-percent:0;mso-height-percent:0;mso-wrap-distance-left:9pt;mso-wrap-distance-top:0;mso-wrap-distance-right:9pt;mso-wrap-distance-bottom:0;mso-position-horizontal:absolute;mso-position-horizontal-relative:text;mso-position-vertical:absolute;mso-position-vertical-relative:text;mso-width-percent:0;mso-height-percent:0;mso-width-relative:margin;mso-height-relative:margin" from="130.15pt,89.7pt" to="326.1pt,166.25pt" o:gfxdata="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" strokecolor="#4472c4 [3204]" strokeweight="7pt">
+                <v:stroke startarrow="block" joinstyle="miter"/>
+              </v:line>
+            </w:pict>
+          </mc:Fallback>
+        </mc:AlternateContent>
+      </w:r>
+      <w:r>
+        <w:rPr>
+          <w:sz w:val="32"/>
+        </w:rPr>
+        <w:t xml:space="preserve">Click on the </w:t>
+      </w:r>
+      <w:r>
+        <w:rPr>
+          <w:b/>
+          <w:sz w:val="32"/>
+        </w:rPr>
+        <w:t>“&lt; Back to project</w:t>
+      </w:r>
+      <w:r>
+        <w:rPr>
+          <w:sz w:val="32"/>
+        </w:rPr>
+        <w:t xml:space="preserve">” </w:t>
+      </w:r>
+      <w:r>
+        <w:rPr>
+          <w:sz w:val="32"/>
+        </w:rPr>
+        <w:t>link</w:t>
+      </w:r>
+      <w:r>
+        <w:rPr>
+          <w:sz w:val="32"/>
+        </w:rPr>
+        <w:t>, then the “</w:t>
+      </w:r>
+      <w:r>
+        <w:rPr>
+          <w:b/>
+          <w:sz w:val="32"/>
+        </w:rPr>
+        <w:t>Scratch</w:t>
+      </w:r>
+      <w:r>
+        <w:rPr>
+          <w:sz w:val="32"/>
+        </w:rPr>
+        <w:t xml:space="preserve">” button. </w:t>
+      </w:r>
+      <w:r>
+        <w:rPr>
+          <w:sz w:val="32"/>
+        </w:rPr>
+        <w:br/>
+      </w:r>
+      <w:r>
+        <w:rPr>
+          <w:noProof/>
+          <w:sz w:val="32"/>
+          <w:lang w:eastAsia="en-GB"/>
+        </w:rPr>
+        <w:drawing>
+          <wp:inline distT="0" distB="0" distL="0" distR="0" wp14:anchorId="5B594F19" wp14:editId="0C3C5477">
+            <wp:extent cx="5722994" cy="2364827"/>
+            <wp:effectExtent l="25400" t="25400" r="17780" b="22860"/>
+            <wp:docPr id="25" name="Picture 25"/>
+            <wp:cNvGraphicFramePr>
+              <a:graphicFrameLocks xmlns:a="http://schemas.openxmlformats.org/drawingml/2006/main" noChangeAspect="1"/>
+            </wp:cNvGraphicFramePr>
+            <a:graphic xmlns:a="http://schemas.openxmlformats.org/drawingml/2006/main">
+              <a:graphicData uri="http://schemas.openxmlformats.org/drawingml/2006/picture">
+                <pic:pic xmlns:pic="http://schemas.openxmlformats.org/drawingml/2006/picture">
+                  <pic:nvPicPr>
+                    <pic:cNvPr id="1" name=""/>
+                    <pic:cNvPicPr/>
+                  </pic:nvPicPr>
+                  <pic:blipFill rotWithShape="1">
+                    <a:blip r:embed="rId14"/>
+                    <a:srcRect b="8654"/>
+                    <a:stretch/>
+                  </pic:blipFill>
+                  <pic:spPr bwMode="auto">
+                    <a:xfrm>
+                      <a:off x="0" y="0"/>
+                      <a:ext cx="5724144" cy="2365302"/>
+                    </a:xfrm>
+                    <a:prstGeom prst="rect">
+                      <a:avLst/>
+                    </a:prstGeom>
+                    <a:ln w="9525" cap="flat" cmpd="sng" algn="ctr">
+                      <a:solidFill>
+                        <a:srgbClr val="4472C4"/>
+                      </a:solidFill>
+                      <a:prstDash val="solid"/>
+                      <a:round/>
+                      <a:headEnd type="none" w="med" len="med"/>
+                      <a:tailEnd type="none" w="med" len="med"/>
+                    </a:ln>
+                    <a:extLst>
+                      <a:ext uri="{53640926-AAD7-44D8-BBD7-CCE9431645EC}">
+                        <a14:shadowObscured xmlns:a14="http://schemas.microsoft.com/office/drawing/2010/main"/>
+                      </a:ext>
+                    </a:extLst>
+                  </pic:spPr>
+                </pic:pic>
+              </a:graphicData>
+            </a:graphic>
+          </wp:inline>
+        </w:drawing>
+      </w:r>
+    </w:p>
+    <w:p>
+      <w:pPr>
+        <w:pStyle w:val="ListParagraph"/>
+        <w:numPr>
+          <w:ilvl w:val="0"/>
+          <w:numId w:val="1"/>
+        </w:numPr>
+        <w:rPr>
+          <w:sz w:val="32"/>
+        </w:rPr>
+      </w:pPr>
+      <w:r>
+        <w:rPr>
+          <w:noProof/>
+          <w:sz w:val="32"/>
+          <w:lang w:eastAsia="en-GB"/>
+        </w:rPr>
+        <w:lastRenderedPageBreak/>
+        <mc:AlternateContent>
+          <mc:Choice Requires="wps">
+            <w:drawing>
+              <wp:anchor distT="0" distB="0" distL="114300" distR="114300" simplePos="0" relativeHeight="251697152" behindDoc="0" locked="0" layoutInCell="1" allowOverlap="1" wp14:anchorId="36711FED" wp14:editId="03E4AC6B">
+                <wp:simplePos x="0" y="0"/>
+                <wp:positionH relativeFrom="column">
+                  <wp:posOffset>1200150</wp:posOffset>
+                </wp:positionH>
+                <wp:positionV relativeFrom="paragraph">
+                  <wp:posOffset>1402225</wp:posOffset>
+                </wp:positionV>
+                <wp:extent cx="4352652" cy="648319"/>
+                <wp:effectExtent l="0" t="114300" r="29210" b="50800"/>
+                <wp:wrapNone/>
+                <wp:docPr id="27" name="Straight Connector 27"/>
+                <wp:cNvGraphicFramePr/>
+                <a:graphic xmlns:a="http://schemas.openxmlformats.org/drawingml/2006/main">
+                  <a:graphicData uri="http://schemas.microsoft.com/office/word/2010/wordprocessingShape">
+                    <wps:wsp>
+                      <wps:cNvCnPr/>
+                      <wps:spPr>
+                        <a:xfrm>
+                          <a:off x="0" y="0"/>
+                          <a:ext cx="4352652" cy="648319"/>
+                        </a:xfrm>
+                        <a:prstGeom prst="line">
+                          <a:avLst/>
+                        </a:prstGeom>
+                        <a:ln w="88900">
+                          <a:headEnd type="triangle"/>
+                        </a:ln>
+                      </wps:spPr>
+                      <wps:style>
+                        <a:lnRef idx="1">
+                          <a:schemeClr val="accent1"/>
+                        </a:lnRef>
+                        <a:fillRef idx="0">
+                          <a:schemeClr val="accent1"/>
+                        </a:fillRef>
+                        <a:effectRef idx="0">
+                          <a:schemeClr val="accent1"/>
+                        </a:effectRef>
+                        <a:fontRef idx="minor">
+                          <a:schemeClr val="tx1"/>
+                        </a:fontRef>
+                      </wps:style>
+                      <wps:bodyPr/>
+                    </wps:wsp>
+                  </a:graphicData>
+                </a:graphic>
+                <wp14:sizeRelH relativeFrom="margin">
+                  <wp14:pctWidth>0</wp14:pctWidth>
+                </wp14:sizeRelH>
+                <wp14:sizeRelV relativeFrom="margin">
+                  <wp14:pctHeight>0</wp14:pctHeight>
+                </wp14:sizeRelV>
+              </wp:anchor>
+            </w:drawing>
+          </mc:Choice>
+          <mc:Fallback>
+            <w:pict>
+              <v:line w14:anchorId="2AF05C5F" id="Straight Connector 27" o:spid="_x0000_s1026" style="position:absolute;z-index:251697152;visibility:visible;mso-wrap-style:square;mso-width-percent:0;mso-height-percent:0;mso-wrap-distance-left:9pt;mso-wrap-distance-top:0;mso-wrap-distance-right:9pt;mso-wrap-distance-bottom:0;mso-position-horizontal:absolute;mso-position-horizontal-relative:text;mso-position-vertical:absolute;mso-position-vertical-relative:text;mso-width-percent:0;mso-height-percent:0;mso-width-relative:margin;mso-height-relative:margin" from="94.5pt,110.4pt" to="437.25pt,161.45pt" o:gfxdata="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" strokecolor="#4472c4 [3204]" strokeweight="7pt">
+                <v:stroke startarrow="block" joinstyle="miter"/>
+              </v:line>
+            </w:pict>
+          </mc:Fallback>
+        </mc:AlternateContent>
+      </w:r>
+      <w:r>
+        <w:rPr>
+          <w:sz w:val="32"/>
+        </w:rPr>
+        <w:t>Click “</w:t>
+      </w:r>
+      <w:r>
+        <w:rPr>
+          <w:b/>
+          <w:sz w:val="32"/>
+        </w:rPr>
+        <w:t>Open in Scratch</w:t>
+      </w:r>
+      <w:r>
+        <w:rPr>
+          <w:sz w:val="32"/>
+        </w:rPr>
+        <w:t>” to launch the Scratch editor</w:t>
+      </w:r>
+      <w:r>
+        <w:rPr>
+          <w:sz w:val="32"/>
+        </w:rPr>
+        <w:br/>
+      </w:r>
+      <w:r>
+        <w:rPr>
+          <w:i/>
+          <w:sz w:val="32"/>
+        </w:rPr>
+        <w:t xml:space="preserve">This page </w:t>
+      </w:r>
+      <w:r>
+        <w:rPr>
+          <w:i/>
+          <w:sz w:val="32"/>
+        </w:rPr>
+        <w:t>has</w:t>
+      </w:r>
+      <w:r>
+        <w:rPr>
+          <w:i/>
+          <w:sz w:val="32"/>
+        </w:rPr>
+        <w:t xml:space="preserve"> instructions on how to use </w:t>
+      </w:r>
+      <w:r>
+        <w:rPr>
+          <w:i/>
+          <w:sz w:val="32"/>
+        </w:rPr>
+        <w:t>your project</w:t>
+      </w:r>
+      <w:r>
+        <w:rPr>
+          <w:i/>
+          <w:sz w:val="32"/>
+        </w:rPr>
+        <w:t xml:space="preserve"> in</w:t>
+      </w:r>
+      <w:r>
+        <w:rPr>
+          <w:i/>
+          <w:sz w:val="32"/>
+        </w:rPr>
+        <w:t xml:space="preserve"> Scratch</w:t>
+      </w:r>
+      <w:r>
+        <w:rPr>
+          <w:i/>
+          <w:sz w:val="32"/>
+        </w:rPr>
+        <w:t>.</w:t>
+      </w:r>
+      <w:r>
+        <w:rPr>
+          <w:i/>
+          <w:sz w:val="32"/>
+        </w:rPr>
+        <w:br/>
+      </w:r>
+      <w:r>
+        <w:rPr>
+          <w:sz w:val="32"/>
+        </w:rPr>
+        <w:drawing>
+          <wp:inline distT="0" distB="0" distL="0" distR="0" wp14:anchorId="11263B12" wp14:editId="0CB6CB22">
+            <wp:extent cx="5754846" cy="2638425"/>
+            <wp:effectExtent l="12700" t="12700" r="11430" b="15875"/>
+            <wp:docPr id="23" name="Picture 23"/>
+            <wp:cNvGraphicFramePr>
+              <a:graphicFrameLocks xmlns:a="http://schemas.openxmlformats.org/drawingml/2006/main" noChangeAspect="1"/>
+            </wp:cNvGraphicFramePr>
+            <a:graphic xmlns:a="http://schemas.openxmlformats.org/drawingml/2006/main">
+              <a:graphicData uri="http://schemas.openxmlformats.org/drawingml/2006/picture">
+                <pic:pic xmlns:pic="http://schemas.openxmlformats.org/drawingml/2006/picture">
+                  <pic:nvPicPr>
+                    <pic:cNvPr id="1" name=""/>
+                    <pic:cNvPicPr/>
+                  </pic:nvPicPr>
+                  <pic:blipFill rotWithShape="1">
+                    <a:blip r:embed="rId22"/>
+                    <a:srcRect t="9381" b="1438"/>
+                    <a:stretch/>
+                  </pic:blipFill>
+                  <pic:spPr bwMode="auto">
+                    <a:xfrm>
+                      <a:off x="0" y="0"/>
+                      <a:ext cx="5760000" cy="2640788"/>
+                    </a:xfrm>
+                    <a:prstGeom prst="rect">
+                      <a:avLst/>
+                    </a:prstGeom>
+                    <a:ln w="9525" cap="flat" cmpd="sng" algn="ctr">
+                      <a:solidFill>
+                        <a:srgbClr val="4472C4"/>
+                      </a:solidFill>
+                      <a:prstDash val="solid"/>
+                      <a:round/>
+                      <a:headEnd type="none" w="med" len="med"/>
+                      <a:tailEnd type="none" w="med" len="med"/>
+                    </a:ln>
+                    <a:extLst>
+                      <a:ext uri="{53640926-AAD7-44D8-BBD7-CCE9431645EC}">
+                        <a14:shadowObscured xmlns:a14="http://schemas.microsoft.com/office/drawing/2010/main"/>
+                      </a:ext>
+                    </a:extLst>
+                  </pic:spPr>
+                </pic:pic>
+              </a:graphicData>
+            </a:graphic>
+          </wp:inline>
+        </w:drawing>
+      </w:r>
+      <w:r>
+        <w:rPr>
+          <w:i/>
+          <w:sz w:val="32"/>
+        </w:rPr>
+        <w:br/>
+      </w:r>
+    </w:p>
+    <w:p>
+      <w:pPr>
+        <w:pStyle w:val="ListParagraph"/>
+        <w:numPr>
+          <w:ilvl w:val="0"/>
+          <w:numId w:val="1"/>
+        </w:numPr>
+        <w:rPr>
+          <w:sz w:val="32"/>
+        </w:rPr>
+      </w:pPr>
+      <w:r>
+        <w:rPr>
+          <w:noProof/>
+          <w:sz w:val="32"/>
+          <w:lang w:eastAsia="en-GB"/>
+        </w:rPr>
+        <mc:AlternateContent>
+          <mc:Choice Requires="wps">
+            <w:drawing>
+              <wp:anchor distT="0" distB="0" distL="114300" distR="114300" simplePos="0" relativeHeight="251668480" behindDoc="0" locked="0" layoutInCell="1" allowOverlap="1" wp14:anchorId="3E9D6437" wp14:editId="254A9F1C">
+                <wp:simplePos x="0" y="0"/>
+                <wp:positionH relativeFrom="column">
+                  <wp:posOffset>783992</wp:posOffset>
+                </wp:positionH>
+                <wp:positionV relativeFrom="paragraph">
+                  <wp:posOffset>1502876</wp:posOffset>
+                </wp:positionV>
+                <wp:extent cx="1807604" cy="911860"/>
+                <wp:effectExtent l="38100" t="38100" r="34290" b="40640"/>
+                <wp:wrapNone/>
+                <wp:docPr id="51" name="Straight Connector 51"/>
+                <wp:cNvGraphicFramePr/>
+                <a:graphic xmlns:a="http://schemas.openxmlformats.org/drawingml/2006/main">
+                  <a:graphicData uri="http://schemas.microsoft.com/office/word/2010/wordprocessingShape">
+                    <wps:wsp>
+                      <wps:cNvCnPr/>
+                      <wps:spPr>
+                        <a:xfrm flipH="1" flipV="1">
+                          <a:off x="0" y="0"/>
+                          <a:ext cx="1807604" cy="911860"/>
+                        </a:xfrm>
+                        <a:prstGeom prst="line">
+                          <a:avLst/>
+                        </a:prstGeom>
+                        <a:ln w="88900">
+                          <a:headEnd type="triangle"/>
+                        </a:ln>
+                      </wps:spPr>
+                      <wps:style>
+                        <a:lnRef idx="1">
+                          <a:schemeClr val="accent1"/>
+                        </a:lnRef>
+                        <a:fillRef idx="0">
+                          <a:schemeClr val="accent1"/>
+                        </a:fillRef>
+                        <a:effectRef idx="0">
+                          <a:schemeClr val="accent1"/>
+                        </a:effectRef>
+                        <a:fontRef idx="minor">
+                          <a:schemeClr val="tx1"/>
+                        </a:fontRef>
+                      </wps:style>
+                      <wps:bodyPr/>
+                    </wps:wsp>
+                  </a:graphicData>
+                </a:graphic>
+                <wp14:sizeRelH relativeFrom="margin">
+                  <wp14:pctWidth>0</wp14:pctWidth>
+                </wp14:sizeRelH>
+                <wp14:sizeRelV relativeFrom="margin">
+                  <wp14:pctHeight>0</wp14:pctHeight>
+                </wp14:sizeRelV>
+              </wp:anchor>
+            </w:drawing>
+          </mc:Choice>
+          <mc:Fallback>
+            <w:pict>
+              <v:line w14:anchorId="09D6E42E" id="Straight Connector 51" o:spid="_x0000_s1026" style="position:absolute;flip:x y;z-index:251668480;visibility:visible;mso-wrap-style:square;mso-width-percent:0;mso-height-percent:0;mso-wrap-distance-left:9pt;mso-wrap-distance-top:0;mso-wrap-distance-right:9pt;mso-wrap-distance-bottom:0;mso-position-horizontal:absolute;mso-position-horizontal-relative:text;mso-position-vertical:absolute;mso-position-vertical-relative:text;mso-width-percent:0;mso-height-percent:0;mso-width-relative:margin;mso-height-relative:margin" from="61.75pt,118.35pt" to="204.1pt,190.15pt" o:gfxdata="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" strokecolor="#4472c4 [3204]" strokeweight="7pt">
+                <v:stroke startarrow="block" joinstyle="miter"/>
+              </v:line>
+            </w:pict>
+          </mc:Fallback>
+        </mc:AlternateContent>
+      </w:r>
+      <w:r>
+        <w:rPr>
+          <w:sz w:val="32"/>
+        </w:rPr>
+        <w:t>You should see new blocks in the “</w:t>
+      </w:r>
+      <w:r>
+        <w:rPr>
+          <w:b/>
+          <w:sz w:val="32"/>
+        </w:rPr>
+        <w:t>More blocks</w:t>
+      </w:r>
+      <w:r>
+        <w:rPr>
+          <w:sz w:val="32"/>
+        </w:rPr>
+        <w:t xml:space="preserve">” section from your </w:t>
+      </w:r>
+      <w:r>
+        <w:rPr>
+          <w:sz w:val="32"/>
+        </w:rPr>
+        <w:br/>
+      </w:r>
+      <w:r>
+        <w:rPr>
+          <w:sz w:val="32"/>
+        </w:rPr>
+        <w:t>“</w:t>
+      </w:r>
+      <w:r>
+        <w:rPr>
+          <w:sz w:val="32"/>
+        </w:rPr>
+        <w:t>smart classroom</w:t>
+      </w:r>
+      <w:r>
+        <w:rPr>
+          <w:sz w:val="32"/>
+        </w:rPr>
+        <w:t>” project.</w:t>
+      </w:r>
+      <w:r>
+        <w:rPr>
+          <w:sz w:val="32"/>
+        </w:rPr>
+        <w:br/>
+      </w:r>
+      <w:r>
+        <w:rPr>
+          <w:sz w:val="32"/>
+        </w:rPr>
+        <w:drawing>
+          <wp:inline distT="0" distB="0" distL="0" distR="0" wp14:anchorId="53EE884D" wp14:editId="730F2BFB">
+            <wp:extent cx="5760000" cy="2309319"/>
+            <wp:effectExtent l="12700" t="12700" r="6350" b="15240"/>
+            <wp:docPr id="24" name="Picture 24"/>
+            <wp:cNvGraphicFramePr>
+              <a:graphicFrameLocks xmlns:a="http://schemas.openxmlformats.org/drawingml/2006/main" noChangeAspect="1"/>
+            </wp:cNvGraphicFramePr>
+            <a:graphic xmlns:a="http://schemas.openxmlformats.org/drawingml/2006/main">
+              <a:graphicData uri="http://schemas.openxmlformats.org/drawingml/2006/picture">
+                <pic:pic xmlns:pic="http://schemas.openxmlformats.org/drawingml/2006/picture">
+                  <pic:nvPicPr>
+                    <pic:cNvPr id="1" name=""/>
+                    <pic:cNvPicPr/>
+                  </pic:nvPicPr>
+                  <pic:blipFill rotWithShape="1">
+                    <a:blip r:embed="rId23"/>
+                    <a:srcRect b="6176"/>
+                    <a:stretch/>
+                  </pic:blipFill>
+                  <pic:spPr bwMode="auto">
+                    <a:xfrm>
+                      <a:off x="0" y="0"/>
+                      <a:ext cx="5760000" cy="2309319"/>
+                    </a:xfrm>
+                    <a:prstGeom prst="rect">
+                      <a:avLst/>
+                    </a:prstGeom>
+                    <a:ln w="9525" cap="flat" cmpd="sng" algn="ctr">
+                      <a:solidFill>
+                        <a:srgbClr val="4472C4"/>
+                      </a:solidFill>
+                      <a:prstDash val="solid"/>
+                      <a:round/>
+                      <a:headEnd type="none" w="med" len="med"/>
+                      <a:tailEnd type="none" w="med" len="med"/>
+                    </a:ln>
+                    <a:extLst>
+                      <a:ext uri="{53640926-AAD7-44D8-BBD7-CCE9431645EC}">
+                        <a14:shadowObscured xmlns:a14="http://schemas.microsoft.com/office/drawing/2010/main"/>
+                      </a:ext>
+                    </a:extLst>
+                  </pic:spPr>
+                </pic:pic>
+              </a:graphicData>
+            </a:graphic>
+          </wp:inline>
+        </w:drawing>
+      </w:r>
+    </w:p>
+    <w:p>
+      <w:pPr>
+        <w:rPr>
+          <w:sz w:val="32"/>
+        </w:rPr>
+      </w:pPr>
+    </w:p>
+    <w:p>
+      <w:pPr>
+        <w:pStyle w:val="ListParagraph"/>
+        <w:numPr>
+          <w:ilvl w:val="0"/>
+          <w:numId w:val="1"/>
+        </w:numPr>
+        <w:rPr>
+          <w:sz w:val="32"/>
+        </w:rPr>
+      </w:pPr>
+      <w:r>
+        <w:rPr>
+          <w:noProof/>
+          <w:sz w:val="32"/>
+          <w:lang w:eastAsia="en-GB"/>
+        </w:rPr>
         <mc:AlternateContent>
           <mc:Choice Requires="wps">
             <w:drawing>
@@ -2745,56 +3521,7 @@
           <w:i/>
           <w:sz w:val="32"/>
         </w:rPr>
-        <w:t xml:space="preserve">Click on </w:t>
-      </w:r>
-      <w:r>
-        <w:rPr>
-          <w:i/>
-          <w:sz w:val="32"/>
-        </w:rPr>
-        <w:t>“</w:t>
-      </w:r>
-      <w:r>
-        <w:rPr>
-          <w:i/>
-          <w:sz w:val="32"/>
-        </w:rPr>
-        <w:t>Project templates</w:t>
-      </w:r>
-      <w:r>
-        <w:rPr>
-          <w:i/>
-          <w:sz w:val="32"/>
-        </w:rPr>
-        <w:t>”</w:t>
-      </w:r>
-      <w:r>
-        <w:rPr>
-          <w:i/>
-          <w:sz w:val="32"/>
-        </w:rPr>
-        <w:t xml:space="preserve"> -&gt; </w:t>
-      </w:r>
-      <w:r>
-        <w:rPr>
-          <w:i/>
-          <w:sz w:val="32"/>
-        </w:rPr>
-        <w:t>“</w:t>
-      </w:r>
-      <w:r>
-        <w:rPr>
-          <w:i/>
-          <w:sz w:val="32"/>
-        </w:rPr>
-        <w:t>Smart Classroom (short)</w:t>
-      </w:r>
-      <w:r>
-        <w:rPr>
-          <w:i/>
-          <w:sz w:val="32"/>
-        </w:rPr>
-        <w:t>”</w:t>
+        <w:t>Click on “Project templates” -&gt; “Smart Classroom (short)”</w:t>
       </w:r>
       <w:r>
         <w:rPr>
@@ -2815,35 +3542,7 @@
           <w:i/>
           <w:sz w:val="32"/>
         </w:rPr>
-        <w:t xml:space="preserve">lick </w:t>
-      </w:r>
-      <w:r>
-        <w:rPr>
-          <w:i/>
-          <w:sz w:val="32"/>
-        </w:rPr>
-        <w:t>“</w:t>
-      </w:r>
-      <w:r>
-        <w:rPr>
-          <w:i/>
-          <w:sz w:val="32"/>
-        </w:rPr>
-        <w:t>OK</w:t>
-      </w:r>
-      <w:r>
-        <w:rPr>
-          <w:i/>
-          <w:sz w:val="32"/>
-        </w:rPr>
-        <w:t>”</w:t>
-      </w:r>
-      <w:r>
-        <w:rPr>
-          <w:i/>
-          <w:sz w:val="32"/>
-        </w:rPr>
-        <w:t xml:space="preserve"> when it asks to replace the current project</w:t>
+        <w:t>lick “OK” when it asks to replace the current project</w:t>
       </w:r>
       <w:r>
         <w:rPr>
@@ -2873,7 +3572,7 @@
                     <pic:cNvPicPr/>
                   </pic:nvPicPr>
                   <pic:blipFill>
-                    <a:blip r:embed="rId22"/>
+                    <a:blip r:embed="rId24"/>
                     <a:stretch>
                       <a:fillRect/>
                     </a:stretch>
@@ -2905,15 +3604,6 @@
     </w:p>
     <w:p>
       <w:pPr>
-        <w:rPr>
-          <w:sz w:val="32"/>
-        </w:rPr>
-      </w:pPr>
-      <w:bookmarkStart w:id="0" w:name="_GoBack"/>
-      <w:bookmarkEnd w:id="0"/>
-    </w:p>
-    <w:p>
-      <w:pPr>
         <w:pStyle w:val="ListParagraph"/>
         <w:numPr>
           <w:ilvl w:val="0"/>
@@ -2927,6 +3617,7 @@
         <w:rPr>
           <w:sz w:val="32"/>
         </w:rPr>
+        <w:lastRenderedPageBreak/>
         <w:t>Click on the “</w:t>
       </w:r>
       <w:r>
@@ -3015,6 +3706,13 @@
           <w:i/>
           <w:sz w:val="32"/>
         </w:rPr>
+        <w:br/>
+      </w:r>
+      <w:r>
+        <w:rPr>
+          <w:i/>
+          <w:sz w:val="32"/>
+        </w:rPr>
         <w:t>The “recognise text … (label)” block is a new block added b</w:t>
       </w:r>
       <w:r>
@@ -3022,7 +3720,28 @@
           <w:i/>
           <w:sz w:val="32"/>
         </w:rPr>
-        <w:t>y your project. If you give it</w:t>
+        <w:t xml:space="preserve">y your project. </w:t>
+      </w:r>
+      <w:r>
+        <w:rPr>
+          <w:i/>
+          <w:sz w:val="32"/>
+        </w:rPr>
+        <w:br/>
+      </w:r>
+      <w:r>
+        <w:rPr>
+          <w:i/>
+          <w:sz w:val="32"/>
+        </w:rPr>
+        <w:br/>
+      </w:r>
+      <w:r>
+        <w:rPr>
+          <w:i/>
+          <w:sz w:val="32"/>
+        </w:rPr>
+        <w:t>If you give it</w:t>
       </w:r>
       <w:r>
         <w:rPr>
@@ -3044,6 +3763,13 @@
           <w:sz w:val="32"/>
         </w:rPr>
         <w:t xml:space="preserve">based on the training you’ve given to the computer. </w:t>
+      </w:r>
+      <w:r>
+        <w:rPr>
+          <w:i/>
+          <w:sz w:val="32"/>
+        </w:rPr>
+        <w:br/>
       </w:r>
       <w:r>
         <w:rPr>
@@ -3073,7 +3799,7 @@
                     <pic:cNvPicPr/>
                   </pic:nvPicPr>
                   <pic:blipFill rotWithShape="1">
-                    <a:blip r:embed="rId23"/>
+                    <a:blip r:embed="rId25"/>
                     <a:srcRect t="2706" b="5813"/>
                     <a:stretch/>
                   </pic:blipFill>
@@ -3113,6 +3839,46 @@
           <w:lang w:eastAsia="en-GB"/>
         </w:rPr>
         <w:t xml:space="preserve"> </w:t>
+      </w:r>
+      <w:r>
+        <w:rPr>
+          <w:noProof/>
+          <w:sz w:val="32"/>
+          <w:lang w:eastAsia="en-GB"/>
+        </w:rPr>
+        <w:br/>
+      </w:r>
+      <w:r>
+        <w:rPr>
+          <w:noProof/>
+          <w:sz w:val="32"/>
+          <w:lang w:eastAsia="en-GB"/>
+        </w:rPr>
+        <w:br/>
+      </w:r>
+      <w:r>
+        <w:rPr>
+          <w:noProof/>
+          <w:sz w:val="32"/>
+          <w:lang w:eastAsia="en-GB"/>
+        </w:rPr>
+        <w:br/>
+      </w:r>
+      <w:r>
+        <w:rPr>
+          <w:noProof/>
+          <w:sz w:val="32"/>
+          <w:lang w:eastAsia="en-GB"/>
+        </w:rPr>
+        <w:br/>
+      </w:r>
+      <w:r>
+        <w:rPr>
+          <w:noProof/>
+          <w:sz w:val="32"/>
+          <w:lang w:eastAsia="en-GB"/>
+        </w:rPr>
+        <w:br/>
       </w:r>
     </w:p>
     <w:p>
@@ -3988,7 +4754,7 @@
         </w:rPr>
         <w:t xml:space="preserve">Have a look at the smart assistants that developers have made for Amazon’s Alexa : </w:t>
       </w:r>
-      <w:hyperlink r:id="rId24" w:history="1">
+      <w:hyperlink r:id="rId26" w:history="1">
         <w:r>
           <w:rPr>
             <w:rStyle w:val="Hyperlink"/>
@@ -4234,7 +5000,7 @@
         <w:rFonts w:ascii="Times New Roman" w:hAnsi="Times New Roman" w:cs="Times New Roman"/>
         <w:noProof/>
       </w:rPr>
-      <w:t>4 July 2018</w:t>
+      <w:t>3 September 2018</w:t>
     </w:r>
     <w:r>
       <w:rPr>
@@ -4760,6 +5526,7 @@
   <w:style w:type="character" w:default="1" w:styleId="DefaultParagraphFont">
     <w:name w:val="Default Paragraph Font"/>
     <w:uiPriority w:val="1"/>
+    <w:semiHidden/>
     <w:unhideWhenUsed/>
   </w:style>
   <w:style w:type="table" w:default="1" w:styleId="TableNormal">

</xml_diff>